<commit_message>
[Doc] Update Entwurf, Pflichtenheft
</commit_message>
<xml_diff>
--- a/Dokumentation/Pflichtenheft.docx
+++ b/Dokumentation/Pflichtenheft.docx
@@ -21,6 +21,376 @@
       </w:pPr>
       <w:bookmarkStart w:id="0" w:name="_Hlk78461164"/>
       <w:bookmarkEnd w:id="0"/>
+      <w:r>
+        <w:rPr>
+          <w:noProof/>
+          <w:lang w:eastAsia="de-DE"/>
+        </w:rPr>
+        <mc:AlternateContent>
+          <mc:Choice Requires="wps">
+            <w:drawing>
+              <wp:anchor distT="45720" distB="45720" distL="114300" distR="114300" simplePos="0" relativeHeight="251648000" behindDoc="1" locked="0" layoutInCell="1" allowOverlap="1" wp14:anchorId="5C734E66" wp14:editId="04FC5409">
+                <wp:simplePos x="0" y="0"/>
+                <wp:positionH relativeFrom="page">
+                  <wp:posOffset>1560830</wp:posOffset>
+                </wp:positionH>
+                <wp:positionV relativeFrom="paragraph">
+                  <wp:posOffset>672465</wp:posOffset>
+                </wp:positionV>
+                <wp:extent cx="5353050" cy="1404620"/>
+                <wp:effectExtent l="0" t="0" r="0" b="0"/>
+                <wp:wrapTight wrapText="bothSides">
+                  <wp:wrapPolygon edited="0">
+                    <wp:start x="231" y="0"/>
+                    <wp:lineTo x="231" y="20432"/>
+                    <wp:lineTo x="21293" y="20432"/>
+                    <wp:lineTo x="21293" y="0"/>
+                    <wp:lineTo x="231" y="0"/>
+                  </wp:wrapPolygon>
+                </wp:wrapTight>
+                <wp:docPr id="1" name="Textfeld 2"/>
+                <wp:cNvGraphicFramePr>
+                  <a:graphicFrameLocks xmlns:a="http://schemas.openxmlformats.org/drawingml/2006/main"/>
+                </wp:cNvGraphicFramePr>
+                <a:graphic xmlns:a="http://schemas.openxmlformats.org/drawingml/2006/main">
+                  <a:graphicData uri="http://schemas.microsoft.com/office/word/2010/wordprocessingShape">
+                    <wps:wsp>
+                      <wps:cNvSpPr txBox="1">
+                        <a:spLocks noChangeArrowheads="1"/>
+                      </wps:cNvSpPr>
+                      <wps:spPr bwMode="auto">
+                        <a:xfrm>
+                          <a:off x="0" y="0"/>
+                          <a:ext cx="5353050" cy="1404620"/>
+                        </a:xfrm>
+                        <a:prstGeom prst="rect">
+                          <a:avLst/>
+                        </a:prstGeom>
+                        <a:noFill/>
+                        <a:ln w="9525">
+                          <a:noFill/>
+                          <a:miter lim="800000"/>
+                          <a:headEnd/>
+                          <a:tailEnd/>
+                        </a:ln>
+                      </wps:spPr>
+                      <wps:txbx>
+                        <w:txbxContent>
+                          <w:p>
+                            <w:pPr>
+                              <w:rPr>
+                                <w:rFonts w:ascii="Amasis MT Pro Black" w:hAnsi="Amasis MT Pro Black" w:cs="Times New Roman"/>
+                                <w:sz w:val="44"/>
+                                <w:szCs w:val="44"/>
+                              </w:rPr>
+                            </w:pPr>
+                            <w:r>
+                              <w:rPr>
+                                <w:rFonts w:ascii="Amasis MT Pro Black" w:hAnsi="Amasis MT Pro Black" w:cs="Times New Roman"/>
+                                <w:sz w:val="44"/>
+                                <w:szCs w:val="44"/>
+                              </w:rPr>
+                              <w:t xml:space="preserve">Projekt: </w:t>
+                            </w:r>
+                            <w:r>
+                              <w:rPr>
+                                <w:rFonts w:ascii="Amasis MT Pro Black" w:hAnsi="Amasis MT Pro Black" w:cs="Times New Roman"/>
+                                <w:sz w:val="44"/>
+                                <w:szCs w:val="44"/>
+                              </w:rPr>
+                              <w:t>Online</w:t>
+                            </w:r>
+                            <w:r>
+                              <w:rPr>
+                                <w:rFonts w:ascii="Amasis MT Pro Black" w:hAnsi="Amasis MT Pro Black" w:cs="Times New Roman"/>
+                                <w:sz w:val="44"/>
+                                <w:szCs w:val="44"/>
+                              </w:rPr>
+                              <w:t>-</w:t>
+                            </w:r>
+                            <w:proofErr w:type="spellStart"/>
+                            <w:r>
+                              <w:rPr>
+                                <w:rFonts w:ascii="Amasis MT Pro Black" w:hAnsi="Amasis MT Pro Black" w:cs="Times New Roman"/>
+                                <w:sz w:val="44"/>
+                                <w:szCs w:val="44"/>
+                              </w:rPr>
+                              <w:t>Tee</w:t>
+                            </w:r>
+                            <w:r>
+                              <w:rPr>
+                                <w:rFonts w:ascii="Amasis MT Pro Black" w:hAnsi="Amasis MT Pro Black" w:cs="Times New Roman"/>
+                                <w:sz w:val="44"/>
+                                <w:szCs w:val="44"/>
+                              </w:rPr>
+                              <w:t>shop</w:t>
+                            </w:r>
+                            <w:proofErr w:type="spellEnd"/>
+                            <w:r>
+                              <w:rPr>
+                                <w:rFonts w:ascii="Amasis MT Pro Black" w:hAnsi="Amasis MT Pro Black" w:cs="Times New Roman"/>
+                                <w:sz w:val="44"/>
+                                <w:szCs w:val="44"/>
+                              </w:rPr>
+                              <w:t xml:space="preserve"> „</w:t>
+                            </w:r>
+                            <w:proofErr w:type="spellStart"/>
+                            <w:r>
+                              <w:rPr>
+                                <w:rFonts w:ascii="Amasis MT Pro Black" w:hAnsi="Amasis MT Pro Black" w:cs="Times New Roman"/>
+                                <w:sz w:val="44"/>
+                                <w:szCs w:val="44"/>
+                              </w:rPr>
+                              <w:t>TeaTime</w:t>
+                            </w:r>
+                            <w:proofErr w:type="spellEnd"/>
+                            <w:r>
+                              <w:rPr>
+                                <w:rFonts w:ascii="Amasis MT Pro Black" w:hAnsi="Amasis MT Pro Black" w:cs="Times New Roman"/>
+                                <w:sz w:val="44"/>
+                                <w:szCs w:val="44"/>
+                              </w:rPr>
+                              <w:t>“</w:t>
+                            </w:r>
+                          </w:p>
+                        </w:txbxContent>
+                      </wps:txbx>
+                      <wps:bodyPr rot="0" vert="horz" wrap="square" lIns="91440" tIns="45720" rIns="91440" bIns="45720" anchor="t" anchorCtr="0">
+                        <a:spAutoFit/>
+                      </wps:bodyPr>
+                    </wps:wsp>
+                  </a:graphicData>
+                </a:graphic>
+                <wp14:sizeRelH relativeFrom="margin">
+                  <wp14:pctWidth>0</wp14:pctWidth>
+                </wp14:sizeRelH>
+                <wp14:sizeRelV relativeFrom="margin">
+                  <wp14:pctHeight>20000</wp14:pctHeight>
+                </wp14:sizeRelV>
+              </wp:anchor>
+            </w:drawing>
+          </mc:Choice>
+          <mc:Fallback>
+            <w:pict>
+              <v:shapetype w14:anchorId="5C734E66" id="_x0000_t202" coordsize="21600,21600" o:spt="202" path="m,l,21600r21600,l21600,xe">
+                <v:stroke joinstyle="miter"/>
+                <v:path gradientshapeok="t" o:connecttype="rect"/>
+              </v:shapetype>
+              <v:shape id="Textfeld 2" o:spid="_x0000_s1026" type="#_x0000_t202" style="position:absolute;left:0;text-align:left;margin-left:122.9pt;margin-top:52.95pt;width:421.5pt;height:110.6pt;z-index:-251668480;visibility:visible;mso-wrap-style:square;mso-width-percent:0;mso-height-percent:200;mso-wrap-distance-left:9pt;mso-wrap-distance-top:3.6pt;mso-wrap-distance-right:9pt;mso-wrap-distance-bottom:3.6pt;mso-position-horizontal:absolute;mso-position-horizontal-relative:page;mso-position-vertical:absolute;mso-position-vertical-relative:text;mso-width-percent:0;mso-height-percent:200;mso-width-relative:margin;mso-height-relative:margin;v-text-anchor:top" o:gfxdata="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" filled="f" stroked="f">
+                <v:textbox style="mso-fit-shape-to-text:t">
+                  <w:txbxContent>
+                    <w:p>
+                      <w:pPr>
+                        <w:rPr>
+                          <w:rFonts w:ascii="Amasis MT Pro Black" w:hAnsi="Amasis MT Pro Black" w:cs="Times New Roman"/>
+                          <w:sz w:val="44"/>
+                          <w:szCs w:val="44"/>
+                        </w:rPr>
+                      </w:pPr>
+                      <w:r>
+                        <w:rPr>
+                          <w:rFonts w:ascii="Amasis MT Pro Black" w:hAnsi="Amasis MT Pro Black" w:cs="Times New Roman"/>
+                          <w:sz w:val="44"/>
+                          <w:szCs w:val="44"/>
+                        </w:rPr>
+                        <w:t xml:space="preserve">Projekt: </w:t>
+                      </w:r>
+                      <w:r>
+                        <w:rPr>
+                          <w:rFonts w:ascii="Amasis MT Pro Black" w:hAnsi="Amasis MT Pro Black" w:cs="Times New Roman"/>
+                          <w:sz w:val="44"/>
+                          <w:szCs w:val="44"/>
+                        </w:rPr>
+                        <w:t>Online</w:t>
+                      </w:r>
+                      <w:r>
+                        <w:rPr>
+                          <w:rFonts w:ascii="Amasis MT Pro Black" w:hAnsi="Amasis MT Pro Black" w:cs="Times New Roman"/>
+                          <w:sz w:val="44"/>
+                          <w:szCs w:val="44"/>
+                        </w:rPr>
+                        <w:t>-</w:t>
+                      </w:r>
+                      <w:proofErr w:type="spellStart"/>
+                      <w:r>
+                        <w:rPr>
+                          <w:rFonts w:ascii="Amasis MT Pro Black" w:hAnsi="Amasis MT Pro Black" w:cs="Times New Roman"/>
+                          <w:sz w:val="44"/>
+                          <w:szCs w:val="44"/>
+                        </w:rPr>
+                        <w:t>Tee</w:t>
+                      </w:r>
+                      <w:r>
+                        <w:rPr>
+                          <w:rFonts w:ascii="Amasis MT Pro Black" w:hAnsi="Amasis MT Pro Black" w:cs="Times New Roman"/>
+                          <w:sz w:val="44"/>
+                          <w:szCs w:val="44"/>
+                        </w:rPr>
+                        <w:t>shop</w:t>
+                      </w:r>
+                      <w:proofErr w:type="spellEnd"/>
+                      <w:r>
+                        <w:rPr>
+                          <w:rFonts w:ascii="Amasis MT Pro Black" w:hAnsi="Amasis MT Pro Black" w:cs="Times New Roman"/>
+                          <w:sz w:val="44"/>
+                          <w:szCs w:val="44"/>
+                        </w:rPr>
+                        <w:t xml:space="preserve"> „</w:t>
+                      </w:r>
+                      <w:proofErr w:type="spellStart"/>
+                      <w:r>
+                        <w:rPr>
+                          <w:rFonts w:ascii="Amasis MT Pro Black" w:hAnsi="Amasis MT Pro Black" w:cs="Times New Roman"/>
+                          <w:sz w:val="44"/>
+                          <w:szCs w:val="44"/>
+                        </w:rPr>
+                        <w:t>TeaTime</w:t>
+                      </w:r>
+                      <w:proofErr w:type="spellEnd"/>
+                      <w:r>
+                        <w:rPr>
+                          <w:rFonts w:ascii="Amasis MT Pro Black" w:hAnsi="Amasis MT Pro Black" w:cs="Times New Roman"/>
+                          <w:sz w:val="44"/>
+                          <w:szCs w:val="44"/>
+                        </w:rPr>
+                        <w:t>“</w:t>
+                      </w:r>
+                    </w:p>
+                  </w:txbxContent>
+                </v:textbox>
+                <w10:wrap type="tight" anchorx="page"/>
+              </v:shape>
+            </w:pict>
+          </mc:Fallback>
+        </mc:AlternateContent>
+      </w:r>
+      <w:r>
+        <w:rPr>
+          <w:noProof/>
+          <w:lang w:eastAsia="de-DE"/>
+        </w:rPr>
+        <mc:AlternateContent>
+          <mc:Choice Requires="wps">
+            <w:drawing>
+              <wp:anchor distT="45720" distB="45720" distL="114300" distR="114300" simplePos="0" relativeHeight="251646976" behindDoc="1" locked="0" layoutInCell="1" allowOverlap="1" wp14:anchorId="4A52D9A0" wp14:editId="386A3C4A">
+                <wp:simplePos x="0" y="0"/>
+                <wp:positionH relativeFrom="margin">
+                  <wp:align>left</wp:align>
+                </wp:positionH>
+                <wp:positionV relativeFrom="paragraph">
+                  <wp:posOffset>4445</wp:posOffset>
+                </wp:positionV>
+                <wp:extent cx="4121150" cy="622300"/>
+                <wp:effectExtent l="0" t="0" r="0" b="6350"/>
+                <wp:wrapTight wrapText="bothSides">
+                  <wp:wrapPolygon edited="0">
+                    <wp:start x="300" y="0"/>
+                    <wp:lineTo x="300" y="21159"/>
+                    <wp:lineTo x="21267" y="21159"/>
+                    <wp:lineTo x="21267" y="0"/>
+                    <wp:lineTo x="300" y="0"/>
+                  </wp:wrapPolygon>
+                </wp:wrapTight>
+                <wp:docPr id="217" name="Textfeld 2"/>
+                <wp:cNvGraphicFramePr>
+                  <a:graphicFrameLocks xmlns:a="http://schemas.openxmlformats.org/drawingml/2006/main"/>
+                </wp:cNvGraphicFramePr>
+                <a:graphic xmlns:a="http://schemas.openxmlformats.org/drawingml/2006/main">
+                  <a:graphicData uri="http://schemas.microsoft.com/office/word/2010/wordprocessingShape">
+                    <wps:wsp>
+                      <wps:cNvSpPr txBox="1">
+                        <a:spLocks noChangeArrowheads="1"/>
+                      </wps:cNvSpPr>
+                      <wps:spPr bwMode="auto">
+                        <a:xfrm>
+                          <a:off x="0" y="0"/>
+                          <a:ext cx="4121150" cy="622300"/>
+                        </a:xfrm>
+                        <a:prstGeom prst="rect">
+                          <a:avLst/>
+                        </a:prstGeom>
+                        <a:noFill/>
+                        <a:ln w="9525">
+                          <a:noFill/>
+                          <a:miter lim="800000"/>
+                          <a:headEnd/>
+                          <a:tailEnd/>
+                        </a:ln>
+                      </wps:spPr>
+                      <wps:txbx>
+                        <w:txbxContent>
+                          <w:p>
+                            <w:pPr>
+                              <w:rPr>
+                                <w:rFonts w:ascii="Amasis MT Pro Black" w:hAnsi="Amasis MT Pro Black" w:cs="Times New Roman"/>
+                                <w:b/>
+                                <w:bCs/>
+                                <w:sz w:val="72"/>
+                                <w:szCs w:val="72"/>
+                              </w:rPr>
+                            </w:pPr>
+                            <w:r>
+                              <w:rPr>
+                                <w:rFonts w:ascii="Amasis MT Pro Black" w:hAnsi="Amasis MT Pro Black" w:cs="Times New Roman"/>
+                                <w:b/>
+                                <w:bCs/>
+                                <w:sz w:val="72"/>
+                                <w:szCs w:val="72"/>
+                              </w:rPr>
+                              <w:t>Pflichtenheft</w:t>
+                            </w:r>
+                          </w:p>
+                        </w:txbxContent>
+                      </wps:txbx>
+                      <wps:bodyPr rot="0" vert="horz" wrap="square" lIns="91440" tIns="45720" rIns="91440" bIns="45720" anchor="t" anchorCtr="0">
+                        <a:noAutofit/>
+                      </wps:bodyPr>
+                    </wps:wsp>
+                  </a:graphicData>
+                </a:graphic>
+                <wp14:sizeRelH relativeFrom="margin">
+                  <wp14:pctWidth>0</wp14:pctWidth>
+                </wp14:sizeRelH>
+                <wp14:sizeRelV relativeFrom="margin">
+                  <wp14:pctHeight>0</wp14:pctHeight>
+                </wp14:sizeRelV>
+              </wp:anchor>
+            </w:drawing>
+          </mc:Choice>
+          <mc:Fallback>
+            <w:pict>
+              <v:shape w14:anchorId="4A52D9A0" id="_x0000_s1027" type="#_x0000_t202" style="position:absolute;left:0;text-align:left;margin-left:0;margin-top:.35pt;width:324.5pt;height:49pt;z-index:-251669504;visibility:visible;mso-wrap-style:square;mso-width-percent:0;mso-height-percent:0;mso-wrap-distance-left:9pt;mso-wrap-distance-top:3.6pt;mso-wrap-distance-right:9pt;mso-wrap-distance-bottom:3.6pt;mso-position-horizontal:left;mso-position-horizontal-relative:margin;mso-position-vertical:absolute;mso-position-vertical-relative:text;mso-width-percent:0;mso-height-percent:0;mso-width-relative:margin;mso-height-relative:margin;v-text-anchor:top" o:gfxdata="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" filled="f" stroked="f">
+                <v:textbox>
+                  <w:txbxContent>
+                    <w:p>
+                      <w:pPr>
+                        <w:rPr>
+                          <w:rFonts w:ascii="Amasis MT Pro Black" w:hAnsi="Amasis MT Pro Black" w:cs="Times New Roman"/>
+                          <w:b/>
+                          <w:bCs/>
+                          <w:sz w:val="72"/>
+                          <w:szCs w:val="72"/>
+                        </w:rPr>
+                      </w:pPr>
+                      <w:r>
+                        <w:rPr>
+                          <w:rFonts w:ascii="Amasis MT Pro Black" w:hAnsi="Amasis MT Pro Black" w:cs="Times New Roman"/>
+                          <w:b/>
+                          <w:bCs/>
+                          <w:sz w:val="72"/>
+                          <w:szCs w:val="72"/>
+                        </w:rPr>
+                        <w:t>Pflichtenheft</w:t>
+                      </w:r>
+                    </w:p>
+                  </w:txbxContent>
+                </v:textbox>
+                <w10:wrap type="tight" anchorx="margin"/>
+              </v:shape>
+            </w:pict>
+          </mc:Fallback>
+        </mc:AlternateContent>
+      </w:r>
       <w:r>
         <w:rPr>
           <w:noProof/>
@@ -121,7 +491,7 @@
         <mc:AlternateContent>
           <mc:Choice Requires="wps">
             <w:drawing>
-              <wp:anchor distT="45720" distB="45720" distL="114300" distR="114300" simplePos="0" relativeHeight="251649024" behindDoc="1" locked="0" layoutInCell="1" allowOverlap="1" wp14:anchorId="0D99D7F3" wp14:editId="46F10382">
+              <wp:anchor distT="45720" distB="45720" distL="114300" distR="114300" simplePos="0" relativeHeight="251649024" behindDoc="1" locked="0" layoutInCell="1" allowOverlap="1" wp14:anchorId="0D99D7F3" wp14:editId="1A906079">
                 <wp:simplePos x="0" y="0"/>
                 <wp:positionH relativeFrom="margin">
                   <wp:posOffset>306729</wp:posOffset>
@@ -194,8 +564,19 @@
                                 <w:lang w:val="en-US"/>
                               </w:rPr>
                               <w:br/>
-                              <w:t>Erik Grüneberger</w:t>
+                              <w:t xml:space="preserve">Erik </w:t>
                             </w:r>
+                            <w:proofErr w:type="spellStart"/>
+                            <w:r>
+                              <w:rPr>
+                                <w:rFonts w:ascii="Amasis MT Pro Black" w:hAnsi="Amasis MT Pro Black"/>
+                                <w:sz w:val="24"/>
+                                <w:szCs w:val="24"/>
+                                <w:lang w:val="en-US"/>
+                              </w:rPr>
+                              <w:t>Grüneberger</w:t>
+                            </w:r>
+                            <w:proofErr w:type="spellEnd"/>
                             <w:r>
                               <w:rPr>
                                 <w:rFonts w:ascii="Amasis MT Pro Black" w:hAnsi="Amasis MT Pro Black"/>
@@ -262,11 +643,7 @@
           </mc:Choice>
           <mc:Fallback>
             <w:pict>
-              <v:shapetype w14:anchorId="0D99D7F3" id="_x0000_t202" coordsize="21600,21600" o:spt="202" path="m,l,21600r21600,l21600,xe">
-                <v:stroke joinstyle="miter"/>
-                <v:path gradientshapeok="t" o:connecttype="rect"/>
-              </v:shapetype>
-              <v:shape id="Textfeld 2" o:spid="_x0000_s1026" type="#_x0000_t202" style="position:absolute;left:0;text-align:left;margin-left:24.15pt;margin-top:550.15pt;width:163.45pt;height:110.6pt;z-index:-251667456;visibility:visible;mso-wrap-style:square;mso-width-percent:0;mso-height-percent:200;mso-wrap-distance-left:9pt;mso-wrap-distance-top:3.6pt;mso-wrap-distance-right:9pt;mso-wrap-distance-bottom:3.6pt;mso-position-horizontal:absolute;mso-position-horizontal-relative:margin;mso-position-vertical:absolute;mso-position-vertical-relative:text;mso-width-percent:0;mso-height-percent:200;mso-width-relative:margin;mso-height-relative:margin;v-text-anchor:top" o:gfxdata="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" filled="f" stroked="f">
+              <v:shape w14:anchorId="0D99D7F3" id="_x0000_s1028" type="#_x0000_t202" style="position:absolute;left:0;text-align:left;margin-left:24.15pt;margin-top:550.15pt;width:163.45pt;height:110.6pt;z-index:-251667456;visibility:visible;mso-wrap-style:square;mso-width-percent:0;mso-height-percent:200;mso-wrap-distance-left:9pt;mso-wrap-distance-top:3.6pt;mso-wrap-distance-right:9pt;mso-wrap-distance-bottom:3.6pt;mso-position-horizontal:absolute;mso-position-horizontal-relative:margin;mso-position-vertical:absolute;mso-position-vertical-relative:text;mso-width-percent:0;mso-height-percent:200;mso-width-relative:margin;mso-height-relative:margin;v-text-anchor:top" o:gfxdata="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" filled="f" stroked="f">
                 <v:textbox style="mso-fit-shape-to-text:t">
                   <w:txbxContent>
                     <w:p>
@@ -295,8 +672,19 @@
                           <w:lang w:val="en-US"/>
                         </w:rPr>
                         <w:br/>
-                        <w:t>Erik Grüneberger</w:t>
+                        <w:t xml:space="preserve">Erik </w:t>
                       </w:r>
+                      <w:proofErr w:type="spellStart"/>
+                      <w:r>
+                        <w:rPr>
+                          <w:rFonts w:ascii="Amasis MT Pro Black" w:hAnsi="Amasis MT Pro Black"/>
+                          <w:sz w:val="24"/>
+                          <w:szCs w:val="24"/>
+                          <w:lang w:val="en-US"/>
+                        </w:rPr>
+                        <w:t>Grüneberger</w:t>
+                      </w:r>
+                      <w:proofErr w:type="spellEnd"/>
                       <w:r>
                         <w:rPr>
                           <w:rFonts w:ascii="Amasis MT Pro Black" w:hAnsi="Amasis MT Pro Black"/>
@@ -353,316 +741,6 @@
         </mc:AlternateContent>
       </w:r>
       <w:r>
-        <w:rPr>
-          <w:noProof/>
-          <w:lang w:eastAsia="de-DE"/>
-        </w:rPr>
-        <mc:AlternateContent>
-          <mc:Choice Requires="wps">
-            <w:drawing>
-              <wp:anchor distT="45720" distB="45720" distL="114300" distR="114300" simplePos="0" relativeHeight="251648000" behindDoc="1" locked="0" layoutInCell="1" allowOverlap="1" wp14:anchorId="5C734E66" wp14:editId="272061CD">
-                <wp:simplePos x="0" y="0"/>
-                <wp:positionH relativeFrom="page">
-                  <wp:posOffset>1859280</wp:posOffset>
-                </wp:positionH>
-                <wp:positionV relativeFrom="paragraph">
-                  <wp:posOffset>706755</wp:posOffset>
-                </wp:positionV>
-                <wp:extent cx="5353050" cy="1404620"/>
-                <wp:effectExtent l="0" t="0" r="0" b="0"/>
-                <wp:wrapTight wrapText="bothSides">
-                  <wp:wrapPolygon edited="0">
-                    <wp:start x="231" y="0"/>
-                    <wp:lineTo x="231" y="20432"/>
-                    <wp:lineTo x="21293" y="20432"/>
-                    <wp:lineTo x="21293" y="0"/>
-                    <wp:lineTo x="231" y="0"/>
-                  </wp:wrapPolygon>
-                </wp:wrapTight>
-                <wp:docPr id="1" name="Textfeld 2"/>
-                <wp:cNvGraphicFramePr>
-                  <a:graphicFrameLocks xmlns:a="http://schemas.openxmlformats.org/drawingml/2006/main"/>
-                </wp:cNvGraphicFramePr>
-                <a:graphic xmlns:a="http://schemas.openxmlformats.org/drawingml/2006/main">
-                  <a:graphicData uri="http://schemas.microsoft.com/office/word/2010/wordprocessingShape">
-                    <wps:wsp>
-                      <wps:cNvSpPr txBox="1">
-                        <a:spLocks noChangeArrowheads="1"/>
-                      </wps:cNvSpPr>
-                      <wps:spPr bwMode="auto">
-                        <a:xfrm>
-                          <a:off x="0" y="0"/>
-                          <a:ext cx="5353050" cy="1404620"/>
-                        </a:xfrm>
-                        <a:prstGeom prst="rect">
-                          <a:avLst/>
-                        </a:prstGeom>
-                        <a:noFill/>
-                        <a:ln w="9525">
-                          <a:noFill/>
-                          <a:miter lim="800000"/>
-                          <a:headEnd/>
-                          <a:tailEnd/>
-                        </a:ln>
-                      </wps:spPr>
-                      <wps:txbx>
-                        <w:txbxContent>
-                          <w:p>
-                            <w:pPr>
-                              <w:rPr>
-                                <w:rFonts w:ascii="Amasis MT Pro Black" w:hAnsi="Amasis MT Pro Black" w:cs="Times New Roman"/>
-                                <w:sz w:val="44"/>
-                                <w:szCs w:val="44"/>
-                              </w:rPr>
-                            </w:pPr>
-                            <w:r>
-                              <w:rPr>
-                                <w:rFonts w:ascii="Amasis MT Pro Black" w:hAnsi="Amasis MT Pro Black" w:cs="Times New Roman"/>
-                                <w:sz w:val="44"/>
-                                <w:szCs w:val="44"/>
-                              </w:rPr>
-                              <w:t xml:space="preserve">Projekt: </w:t>
-                            </w:r>
-                            <w:r>
-                              <w:rPr>
-                                <w:rFonts w:ascii="Amasis MT Pro Black" w:hAnsi="Amasis MT Pro Black" w:cs="Times New Roman"/>
-                                <w:sz w:val="44"/>
-                                <w:szCs w:val="44"/>
-                              </w:rPr>
-                              <w:t>Online</w:t>
-                            </w:r>
-                            <w:r>
-                              <w:rPr>
-                                <w:rFonts w:ascii="Amasis MT Pro Black" w:hAnsi="Amasis MT Pro Black" w:cs="Times New Roman"/>
-                                <w:sz w:val="44"/>
-                                <w:szCs w:val="44"/>
-                              </w:rPr>
-                              <w:t>-Tee</w:t>
-                            </w:r>
-                            <w:r>
-                              <w:rPr>
-                                <w:rFonts w:ascii="Amasis MT Pro Black" w:hAnsi="Amasis MT Pro Black" w:cs="Times New Roman"/>
-                                <w:sz w:val="44"/>
-                                <w:szCs w:val="44"/>
-                              </w:rPr>
-                              <w:t>shop</w:t>
-                            </w:r>
-                            <w:r>
-                              <w:rPr>
-                                <w:rFonts w:ascii="Amasis MT Pro Black" w:hAnsi="Amasis MT Pro Black" w:cs="Times New Roman"/>
-                                <w:sz w:val="44"/>
-                                <w:szCs w:val="44"/>
-                              </w:rPr>
-                              <w:t xml:space="preserve"> „TeaTime“</w:t>
-                            </w:r>
-                          </w:p>
-                        </w:txbxContent>
-                      </wps:txbx>
-                      <wps:bodyPr rot="0" vert="horz" wrap="square" lIns="91440" tIns="45720" rIns="91440" bIns="45720" anchor="t" anchorCtr="0">
-                        <a:spAutoFit/>
-                      </wps:bodyPr>
-                    </wps:wsp>
-                  </a:graphicData>
-                </a:graphic>
-                <wp14:sizeRelH relativeFrom="margin">
-                  <wp14:pctWidth>0</wp14:pctWidth>
-                </wp14:sizeRelH>
-                <wp14:sizeRelV relativeFrom="margin">
-                  <wp14:pctHeight>20000</wp14:pctHeight>
-                </wp14:sizeRelV>
-              </wp:anchor>
-            </w:drawing>
-          </mc:Choice>
-          <mc:Fallback>
-            <w:pict>
-              <v:shape w14:anchorId="5C734E66" id="_x0000_s1027" type="#_x0000_t202" style="position:absolute;left:0;text-align:left;margin-left:146.4pt;margin-top:55.65pt;width:421.5pt;height:110.6pt;z-index:-251668480;visibility:visible;mso-wrap-style:square;mso-width-percent:0;mso-height-percent:200;mso-wrap-distance-left:9pt;mso-wrap-distance-top:3.6pt;mso-wrap-distance-right:9pt;mso-wrap-distance-bottom:3.6pt;mso-position-horizontal:absolute;mso-position-horizontal-relative:page;mso-position-vertical:absolute;mso-position-vertical-relative:text;mso-width-percent:0;mso-height-percent:200;mso-width-relative:margin;mso-height-relative:margin;v-text-anchor:top" o:gfxdata="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" filled="f" stroked="f">
-                <v:textbox style="mso-fit-shape-to-text:t">
-                  <w:txbxContent>
-                    <w:p>
-                      <w:pPr>
-                        <w:rPr>
-                          <w:rFonts w:ascii="Amasis MT Pro Black" w:hAnsi="Amasis MT Pro Black" w:cs="Times New Roman"/>
-                          <w:sz w:val="44"/>
-                          <w:szCs w:val="44"/>
-                        </w:rPr>
-                      </w:pPr>
-                      <w:r>
-                        <w:rPr>
-                          <w:rFonts w:ascii="Amasis MT Pro Black" w:hAnsi="Amasis MT Pro Black" w:cs="Times New Roman"/>
-                          <w:sz w:val="44"/>
-                          <w:szCs w:val="44"/>
-                        </w:rPr>
-                        <w:t xml:space="preserve">Projekt: </w:t>
-                      </w:r>
-                      <w:r>
-                        <w:rPr>
-                          <w:rFonts w:ascii="Amasis MT Pro Black" w:hAnsi="Amasis MT Pro Black" w:cs="Times New Roman"/>
-                          <w:sz w:val="44"/>
-                          <w:szCs w:val="44"/>
-                        </w:rPr>
-                        <w:t>Online</w:t>
-                      </w:r>
-                      <w:r>
-                        <w:rPr>
-                          <w:rFonts w:ascii="Amasis MT Pro Black" w:hAnsi="Amasis MT Pro Black" w:cs="Times New Roman"/>
-                          <w:sz w:val="44"/>
-                          <w:szCs w:val="44"/>
-                        </w:rPr>
-                        <w:t>-Tee</w:t>
-                      </w:r>
-                      <w:r>
-                        <w:rPr>
-                          <w:rFonts w:ascii="Amasis MT Pro Black" w:hAnsi="Amasis MT Pro Black" w:cs="Times New Roman"/>
-                          <w:sz w:val="44"/>
-                          <w:szCs w:val="44"/>
-                        </w:rPr>
-                        <w:t>shop</w:t>
-                      </w:r>
-                      <w:r>
-                        <w:rPr>
-                          <w:rFonts w:ascii="Amasis MT Pro Black" w:hAnsi="Amasis MT Pro Black" w:cs="Times New Roman"/>
-                          <w:sz w:val="44"/>
-                          <w:szCs w:val="44"/>
-                        </w:rPr>
-                        <w:t xml:space="preserve"> „TeaTime“</w:t>
-                      </w:r>
-                    </w:p>
-                  </w:txbxContent>
-                </v:textbox>
-                <w10:wrap type="tight" anchorx="page"/>
-              </v:shape>
-            </w:pict>
-          </mc:Fallback>
-        </mc:AlternateContent>
-      </w:r>
-      <w:r>
-        <w:rPr>
-          <w:noProof/>
-          <w:lang w:eastAsia="de-DE"/>
-        </w:rPr>
-        <mc:AlternateContent>
-          <mc:Choice Requires="wps">
-            <w:drawing>
-              <wp:anchor distT="45720" distB="45720" distL="114300" distR="114300" simplePos="0" relativeHeight="251646976" behindDoc="1" locked="0" layoutInCell="1" allowOverlap="1" wp14:anchorId="4A52D9A0" wp14:editId="2054CB91">
-                <wp:simplePos x="0" y="0"/>
-                <wp:positionH relativeFrom="column">
-                  <wp:posOffset>262255</wp:posOffset>
-                </wp:positionH>
-                <wp:positionV relativeFrom="paragraph">
-                  <wp:posOffset>8255</wp:posOffset>
-                </wp:positionV>
-                <wp:extent cx="4121150" cy="622300"/>
-                <wp:effectExtent l="0" t="0" r="0" b="6350"/>
-                <wp:wrapTight wrapText="bothSides">
-                  <wp:wrapPolygon edited="0">
-                    <wp:start x="300" y="0"/>
-                    <wp:lineTo x="300" y="21159"/>
-                    <wp:lineTo x="21267" y="21159"/>
-                    <wp:lineTo x="21267" y="0"/>
-                    <wp:lineTo x="300" y="0"/>
-                  </wp:wrapPolygon>
-                </wp:wrapTight>
-                <wp:docPr id="217" name="Textfeld 2"/>
-                <wp:cNvGraphicFramePr>
-                  <a:graphicFrameLocks xmlns:a="http://schemas.openxmlformats.org/drawingml/2006/main"/>
-                </wp:cNvGraphicFramePr>
-                <a:graphic xmlns:a="http://schemas.openxmlformats.org/drawingml/2006/main">
-                  <a:graphicData uri="http://schemas.microsoft.com/office/word/2010/wordprocessingShape">
-                    <wps:wsp>
-                      <wps:cNvSpPr txBox="1">
-                        <a:spLocks noChangeArrowheads="1"/>
-                      </wps:cNvSpPr>
-                      <wps:spPr bwMode="auto">
-                        <a:xfrm>
-                          <a:off x="0" y="0"/>
-                          <a:ext cx="4121150" cy="622300"/>
-                        </a:xfrm>
-                        <a:prstGeom prst="rect">
-                          <a:avLst/>
-                        </a:prstGeom>
-                        <a:noFill/>
-                        <a:ln w="9525">
-                          <a:noFill/>
-                          <a:miter lim="800000"/>
-                          <a:headEnd/>
-                          <a:tailEnd/>
-                        </a:ln>
-                      </wps:spPr>
-                      <wps:txbx>
-                        <w:txbxContent>
-                          <w:p>
-                            <w:pPr>
-                              <w:rPr>
-                                <w:rFonts w:ascii="Amasis MT Pro Black" w:hAnsi="Amasis MT Pro Black" w:cs="Times New Roman"/>
-                                <w:b/>
-                                <w:bCs/>
-                                <w:sz w:val="72"/>
-                                <w:szCs w:val="72"/>
-                              </w:rPr>
-                            </w:pPr>
-                            <w:r>
-                              <w:rPr>
-                                <w:rFonts w:ascii="Amasis MT Pro Black" w:hAnsi="Amasis MT Pro Black" w:cs="Times New Roman"/>
-                                <w:b/>
-                                <w:bCs/>
-                                <w:sz w:val="72"/>
-                                <w:szCs w:val="72"/>
-                              </w:rPr>
-                              <w:t>Pflichtenheft</w:t>
-                            </w:r>
-                          </w:p>
-                        </w:txbxContent>
-                      </wps:txbx>
-                      <wps:bodyPr rot="0" vert="horz" wrap="square" lIns="91440" tIns="45720" rIns="91440" bIns="45720" anchor="t" anchorCtr="0">
-                        <a:noAutofit/>
-                      </wps:bodyPr>
-                    </wps:wsp>
-                  </a:graphicData>
-                </a:graphic>
-                <wp14:sizeRelH relativeFrom="margin">
-                  <wp14:pctWidth>0</wp14:pctWidth>
-                </wp14:sizeRelH>
-                <wp14:sizeRelV relativeFrom="margin">
-                  <wp14:pctHeight>0</wp14:pctHeight>
-                </wp14:sizeRelV>
-              </wp:anchor>
-            </w:drawing>
-          </mc:Choice>
-          <mc:Fallback>
-            <w:pict>
-              <v:shape w14:anchorId="4A52D9A0" id="_x0000_s1028" type="#_x0000_t202" style="position:absolute;left:0;text-align:left;margin-left:20.65pt;margin-top:.65pt;width:324.5pt;height:49pt;z-index:-251669504;visibility:visible;mso-wrap-style:square;mso-width-percent:0;mso-height-percent:0;mso-wrap-distance-left:9pt;mso-wrap-distance-top:3.6pt;mso-wrap-distance-right:9pt;mso-wrap-distance-bottom:3.6pt;mso-position-horizontal:absolute;mso-position-horizontal-relative:text;mso-position-vertical:absolute;mso-position-vertical-relative:text;mso-width-percent:0;mso-height-percent:0;mso-width-relative:margin;mso-height-relative:margin;v-text-anchor:top" o:gfxdata="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" filled="f" stroked="f">
-                <v:textbox>
-                  <w:txbxContent>
-                    <w:p>
-                      <w:pPr>
-                        <w:rPr>
-                          <w:rFonts w:ascii="Amasis MT Pro Black" w:hAnsi="Amasis MT Pro Black" w:cs="Times New Roman"/>
-                          <w:b/>
-                          <w:bCs/>
-                          <w:sz w:val="72"/>
-                          <w:szCs w:val="72"/>
-                        </w:rPr>
-                      </w:pPr>
-                      <w:r>
-                        <w:rPr>
-                          <w:rFonts w:ascii="Amasis MT Pro Black" w:hAnsi="Amasis MT Pro Black" w:cs="Times New Roman"/>
-                          <w:b/>
-                          <w:bCs/>
-                          <w:sz w:val="72"/>
-                          <w:szCs w:val="72"/>
-                        </w:rPr>
-                        <w:t>Pflichtenheft</w:t>
-                      </w:r>
-                    </w:p>
-                  </w:txbxContent>
-                </v:textbox>
-                <w10:wrap type="tight"/>
-              </v:shape>
-            </w:pict>
-          </mc:Fallback>
-        </mc:AlternateContent>
-      </w:r>
-      <w:r>
         <w:br w:type="page"/>
       </w:r>
       <w:r>
@@ -3070,6 +3148,7 @@
         </w:rPr>
         <w:t>„</w:t>
       </w:r>
+      <w:proofErr w:type="spellStart"/>
       <w:r>
         <w:rPr>
           <w:rFonts w:ascii="Times New Roman" w:hAnsi="Times New Roman" w:cs="Times New Roman"/>
@@ -3078,6 +3157,7 @@
         </w:rPr>
         <w:t>TeaTime</w:t>
       </w:r>
+      <w:proofErr w:type="spellEnd"/>
       <w:r>
         <w:rPr>
           <w:rFonts w:ascii="Times New Roman" w:hAnsi="Times New Roman" w:cs="Times New Roman"/>
@@ -3182,15 +3262,7 @@
           <w:sz w:val="24"/>
           <w:szCs w:val="24"/>
         </w:rPr>
-        <w:t xml:space="preserve">Registrierung und </w:t>
-      </w:r>
-      <w:r>
-        <w:rPr>
-          <w:rFonts w:ascii="Times New Roman" w:eastAsiaTheme="majorEastAsia" w:hAnsi="Times New Roman" w:cs="Times New Roman"/>
-          <w:sz w:val="24"/>
-          <w:szCs w:val="24"/>
-        </w:rPr>
-        <w:t>Anmeldung mit Benutzername und Kennwort</w:t>
+        <w:t xml:space="preserve">Registrierung </w:t>
       </w:r>
     </w:p>
     <w:p>
@@ -3213,7 +3285,7 @@
           <w:sz w:val="24"/>
           <w:szCs w:val="24"/>
         </w:rPr>
-        <w:t>Benutzerprofil ändern (Benutzername und Kennwort)</w:t>
+        <w:t xml:space="preserve">Anmeldung </w:t>
       </w:r>
     </w:p>
     <w:p>
@@ -3236,15 +3308,15 @@
           <w:sz w:val="24"/>
           <w:szCs w:val="24"/>
         </w:rPr>
-        <w:t>Abmeldung</w:t>
-      </w:r>
-      <w:r>
-        <w:rPr>
-          <w:rFonts w:ascii="Times New Roman" w:eastAsiaTheme="majorEastAsia" w:hAnsi="Times New Roman" w:cs="Times New Roman"/>
-          <w:sz w:val="24"/>
-          <w:szCs w:val="24"/>
-        </w:rPr>
-        <w:t xml:space="preserve"> </w:t>
+        <w:t xml:space="preserve">Benutzerprofil </w:t>
+      </w:r>
+      <w:r>
+        <w:rPr>
+          <w:rFonts w:ascii="Times New Roman" w:eastAsiaTheme="majorEastAsia" w:hAnsi="Times New Roman" w:cs="Times New Roman"/>
+          <w:sz w:val="24"/>
+          <w:szCs w:val="24"/>
+        </w:rPr>
+        <w:t>bearbeiten</w:t>
       </w:r>
     </w:p>
     <w:p>
@@ -3267,7 +3339,15 @@
           <w:sz w:val="24"/>
           <w:szCs w:val="24"/>
         </w:rPr>
-        <w:t>Benutzerkonto löschen</w:t>
+        <w:t>Abmeldung</w:t>
+      </w:r>
+      <w:r>
+        <w:rPr>
+          <w:rFonts w:ascii="Times New Roman" w:eastAsiaTheme="majorEastAsia" w:hAnsi="Times New Roman" w:cs="Times New Roman"/>
+          <w:sz w:val="24"/>
+          <w:szCs w:val="24"/>
+        </w:rPr>
+        <w:t xml:space="preserve"> </w:t>
       </w:r>
     </w:p>
     <w:p>
@@ -3290,7 +3370,7 @@
           <w:sz w:val="24"/>
           <w:szCs w:val="24"/>
         </w:rPr>
-        <w:t>Navigation durch den Produktkatalog</w:t>
+        <w:t>Benutzerkonto löschen</w:t>
       </w:r>
     </w:p>
     <w:p>
@@ -3313,15 +3393,7 @@
           <w:sz w:val="24"/>
           <w:szCs w:val="24"/>
         </w:rPr>
-        <w:t>direkte Stichwortsuche</w:t>
-      </w:r>
-      <w:r>
-        <w:rPr>
-          <w:rFonts w:ascii="Times New Roman" w:eastAsiaTheme="majorEastAsia" w:hAnsi="Times New Roman" w:cs="Times New Roman"/>
-          <w:sz w:val="24"/>
-          <w:szCs w:val="24"/>
-        </w:rPr>
-        <w:t xml:space="preserve"> (nur korrekte Eingabe)</w:t>
+        <w:t>Navigation durch den Produktkatalog</w:t>
       </w:r>
     </w:p>
     <w:p>
@@ -3344,7 +3416,15 @@
           <w:sz w:val="24"/>
           <w:szCs w:val="24"/>
         </w:rPr>
-        <w:t>Produkte in gewünschter Menge dem Warenkorb hinzufügen</w:t>
+        <w:t>direkte Stichwortsuche</w:t>
+      </w:r>
+      <w:r>
+        <w:rPr>
+          <w:rFonts w:ascii="Times New Roman" w:eastAsiaTheme="majorEastAsia" w:hAnsi="Times New Roman" w:cs="Times New Roman"/>
+          <w:sz w:val="24"/>
+          <w:szCs w:val="24"/>
+        </w:rPr>
+        <w:t xml:space="preserve"> (nur korrekte Eingabe)</w:t>
       </w:r>
     </w:p>
     <w:p>
@@ -3367,15 +3447,7 @@
           <w:sz w:val="24"/>
           <w:szCs w:val="24"/>
         </w:rPr>
-        <w:t>Warenkorb verwalten</w:t>
-      </w:r>
-      <w:r>
-        <w:rPr>
-          <w:rFonts w:ascii="Times New Roman" w:eastAsiaTheme="majorEastAsia" w:hAnsi="Times New Roman" w:cs="Times New Roman"/>
-          <w:sz w:val="24"/>
-          <w:szCs w:val="24"/>
-        </w:rPr>
-        <w:t xml:space="preserve"> (Menge ändern, Produkte wieder entfernen)</w:t>
+        <w:t>Produkte in gewünschter Menge dem Warenkorb hinzufügen</w:t>
       </w:r>
     </w:p>
     <w:p>
@@ -3398,6 +3470,37 @@
           <w:sz w:val="24"/>
           <w:szCs w:val="24"/>
         </w:rPr>
+        <w:t>Warenkorb verwalten</w:t>
+      </w:r>
+      <w:r>
+        <w:rPr>
+          <w:rFonts w:ascii="Times New Roman" w:eastAsiaTheme="majorEastAsia" w:hAnsi="Times New Roman" w:cs="Times New Roman"/>
+          <w:sz w:val="24"/>
+          <w:szCs w:val="24"/>
+        </w:rPr>
+        <w:t xml:space="preserve"> (Menge ändern, Produkte wieder entfernen)</w:t>
+      </w:r>
+    </w:p>
+    <w:p>
+      <w:pPr>
+        <w:pStyle w:val="Listenabsatz"/>
+        <w:numPr>
+          <w:ilvl w:val="1"/>
+          <w:numId w:val="31"/>
+        </w:numPr>
+        <w:spacing w:line="276" w:lineRule="auto"/>
+        <w:rPr>
+          <w:rFonts w:ascii="Times New Roman" w:eastAsiaTheme="majorEastAsia" w:hAnsi="Times New Roman" w:cs="Times New Roman"/>
+          <w:sz w:val="24"/>
+          <w:szCs w:val="24"/>
+        </w:rPr>
+      </w:pPr>
+      <w:r>
+        <w:rPr>
+          <w:rFonts w:ascii="Times New Roman" w:eastAsiaTheme="majorEastAsia" w:hAnsi="Times New Roman" w:cs="Times New Roman"/>
+          <w:sz w:val="24"/>
+          <w:szCs w:val="24"/>
+        </w:rPr>
         <w:t>einleiten</w:t>
       </w:r>
       <w:r>
@@ -3465,7 +3568,7 @@
           <w:sz w:val="24"/>
           <w:szCs w:val="24"/>
         </w:rPr>
-        <w:t>Anmeldung mit Benutzername und Kennwort</w:t>
+        <w:t xml:space="preserve">Anmeldung </w:t>
       </w:r>
     </w:p>
     <w:p>
@@ -3488,7 +3591,15 @@
           <w:sz w:val="24"/>
           <w:szCs w:val="24"/>
         </w:rPr>
-        <w:t>Profil ändern (Benutzername und Kennwort)</w:t>
+        <w:t xml:space="preserve">Profil </w:t>
+      </w:r>
+      <w:r>
+        <w:rPr>
+          <w:rFonts w:ascii="Times New Roman" w:eastAsiaTheme="majorEastAsia" w:hAnsi="Times New Roman" w:cs="Times New Roman"/>
+          <w:sz w:val="24"/>
+          <w:szCs w:val="24"/>
+        </w:rPr>
+        <w:t>bearbeiten</w:t>
       </w:r>
     </w:p>
     <w:p>
@@ -3559,30 +3670,6 @@
         </w:rPr>
         <w:t>Produkteigenschaften ändern</w:t>
       </w:r>
-      <w:r>
-        <w:rPr>
-          <w:rFonts w:ascii="Times New Roman" w:eastAsiaTheme="majorEastAsia" w:hAnsi="Times New Roman" w:cs="Times New Roman"/>
-          <w:sz w:val="24"/>
-          <w:szCs w:val="24"/>
-        </w:rPr>
-        <w:t xml:space="preserve"> (Bezeichnung, Menge, Beschreibung, Preis, Bild, zugeordnete Kategorie</w:t>
-      </w:r>
-      <w:r>
-        <w:rPr>
-          <w:rFonts w:ascii="Times New Roman" w:eastAsiaTheme="majorEastAsia" w:hAnsi="Times New Roman" w:cs="Times New Roman"/>
-          <w:sz w:val="24"/>
-          <w:szCs w:val="24"/>
-        </w:rPr>
-        <w:t>, Eigenschaften</w:t>
-      </w:r>
-      <w:r>
-        <w:rPr>
-          <w:rFonts w:ascii="Times New Roman" w:eastAsiaTheme="majorEastAsia" w:hAnsi="Times New Roman" w:cs="Times New Roman"/>
-          <w:sz w:val="24"/>
-          <w:szCs w:val="24"/>
-        </w:rPr>
-        <w:t>)</w:t>
-      </w:r>
     </w:p>
     <w:p>
       <w:pPr>
@@ -3614,15 +3701,6 @@
         </w:rPr>
         <w:t xml:space="preserve"> </w:t>
       </w:r>
-      <w:r>
-        <w:rPr>
-          <w:rFonts w:ascii="Times New Roman" w:eastAsiaTheme="majorEastAsia" w:hAnsi="Times New Roman" w:cs="Times New Roman"/>
-          <w:sz w:val="24"/>
-          <w:szCs w:val="24"/>
-        </w:rPr>
-        <w:br/>
-        <w:t>(Bezeichnung, Beschreibung, Bild)</w:t>
-      </w:r>
     </w:p>
     <w:p>
       <w:pPr>
@@ -3641,6 +3719,14 @@
         </w:rPr>
         <w:t>Warenbestand einsehen</w:t>
       </w:r>
+      <w:r>
+        <w:rPr>
+          <w:rFonts w:ascii="Times New Roman" w:eastAsiaTheme="majorEastAsia" w:hAnsi="Times New Roman" w:cs="Times New Roman"/>
+          <w:sz w:val="24"/>
+          <w:szCs w:val="24"/>
+        </w:rPr>
+        <w:t>, ändern</w:t>
+      </w:r>
     </w:p>
     <w:bookmarkEnd w:id="5"/>
     <w:p>
@@ -3751,6 +3837,29 @@
           <w:szCs w:val="24"/>
         </w:rPr>
         <w:t>Warnung per Mail vor automatischer Benutzerkontenlöschung</w:t>
+      </w:r>
+    </w:p>
+    <w:p>
+      <w:pPr>
+        <w:pStyle w:val="Listenabsatz"/>
+        <w:numPr>
+          <w:ilvl w:val="0"/>
+          <w:numId w:val="34"/>
+        </w:numPr>
+        <w:spacing w:line="276" w:lineRule="auto"/>
+        <w:rPr>
+          <w:rFonts w:ascii="Times New Roman" w:eastAsiaTheme="majorEastAsia" w:hAnsi="Times New Roman" w:cs="Times New Roman"/>
+          <w:sz w:val="24"/>
+          <w:szCs w:val="24"/>
+        </w:rPr>
+      </w:pPr>
+      <w:r>
+        <w:rPr>
+          <w:rFonts w:ascii="Times New Roman" w:eastAsiaTheme="majorEastAsia" w:hAnsi="Times New Roman" w:cs="Times New Roman"/>
+          <w:sz w:val="24"/>
+          <w:szCs w:val="24"/>
+        </w:rPr>
+        <w:t>neue Passwortvergabe per Mail bei vergessenem Passwort</w:t>
       </w:r>
     </w:p>
     <w:p>
@@ -3991,15 +4100,55 @@
           <w:sz w:val="24"/>
           <w:szCs w:val="24"/>
         </w:rPr>
-        <w:t xml:space="preserve">Die Zielgruppe ist uneingeschränkt. </w:t>
-      </w:r>
-      <w:r>
-        <w:rPr>
-          <w:rFonts w:ascii="Times New Roman" w:hAnsi="Times New Roman" w:cs="Times New Roman"/>
-          <w:sz w:val="24"/>
-          <w:szCs w:val="24"/>
-        </w:rPr>
-        <w:t>Als Kunden sollen b</w:t>
+        <w:t xml:space="preserve">Die Zielgruppe ist </w:t>
+      </w:r>
+      <w:r>
+        <w:rPr>
+          <w:rFonts w:ascii="Times New Roman" w:hAnsi="Times New Roman" w:cs="Times New Roman"/>
+          <w:sz w:val="24"/>
+          <w:szCs w:val="24"/>
+        </w:rPr>
+        <w:t>auf volljährige</w:t>
+      </w:r>
+      <w:r>
+        <w:rPr>
+          <w:rFonts w:ascii="Times New Roman" w:hAnsi="Times New Roman" w:cs="Times New Roman"/>
+          <w:sz w:val="24"/>
+          <w:szCs w:val="24"/>
+        </w:rPr>
+        <w:t xml:space="preserve"> Personen</w:t>
+      </w:r>
+      <w:r>
+        <w:rPr>
+          <w:rFonts w:ascii="Times New Roman" w:hAnsi="Times New Roman" w:cs="Times New Roman"/>
+          <w:sz w:val="24"/>
+          <w:szCs w:val="24"/>
+        </w:rPr>
+        <w:t xml:space="preserve"> </w:t>
+      </w:r>
+      <w:r>
+        <w:rPr>
+          <w:rFonts w:ascii="Times New Roman" w:hAnsi="Times New Roman" w:cs="Times New Roman"/>
+          <w:sz w:val="24"/>
+          <w:szCs w:val="24"/>
+        </w:rPr>
+        <w:t>eingeschränkt</w:t>
+      </w:r>
+      <w:r>
+        <w:rPr>
+          <w:rFonts w:ascii="Times New Roman" w:hAnsi="Times New Roman" w:cs="Times New Roman"/>
+          <w:sz w:val="24"/>
+          <w:szCs w:val="24"/>
+        </w:rPr>
+        <w:t>. A</w:t>
+      </w:r>
+      <w:r>
+        <w:rPr>
+          <w:rFonts w:ascii="Times New Roman" w:hAnsi="Times New Roman" w:cs="Times New Roman"/>
+          <w:sz w:val="24"/>
+          <w:szCs w:val="24"/>
+        </w:rPr>
+        <w:t>ls Kunden sollen b</w:t>
       </w:r>
       <w:r>
         <w:rPr>
@@ -4537,8 +4686,18 @@
                                   <w:sz w:val="20"/>
                                   <w:szCs w:val="20"/>
                                 </w:rPr>
-                                <w:t>: Anwendungsfalldiagramm ShopManagement</w:t>
+                                <w:t xml:space="preserve">: Anwendungsfalldiagramm </w:t>
                               </w:r>
+                              <w:proofErr w:type="spellStart"/>
+                              <w:r>
+                                <w:rPr>
+                                  <w:color w:val="auto"/>
+                                  <w:sz w:val="20"/>
+                                  <w:szCs w:val="20"/>
+                                </w:rPr>
+                                <w:t>ShopManagement</w:t>
+                              </w:r>
+                              <w:proofErr w:type="spellEnd"/>
                             </w:p>
                           </w:txbxContent>
                         </wps:txbx>
@@ -4629,8 +4788,18 @@
                             <w:sz w:val="20"/>
                             <w:szCs w:val="20"/>
                           </w:rPr>
-                          <w:t>: Anwendungsfalldiagramm ShopManagement</w:t>
+                          <w:t xml:space="preserve">: Anwendungsfalldiagramm </w:t>
                         </w:r>
+                        <w:proofErr w:type="spellStart"/>
+                        <w:r>
+                          <w:rPr>
+                            <w:color w:val="auto"/>
+                            <w:sz w:val="20"/>
+                            <w:szCs w:val="20"/>
+                          </w:rPr>
+                          <w:t>ShopManagement</w:t>
+                        </w:r>
+                        <w:proofErr w:type="spellEnd"/>
                       </w:p>
                     </w:txbxContent>
                   </v:textbox>
@@ -4683,9 +4852,9 @@
           <w:noProof/>
         </w:rPr>
         <w:drawing>
-          <wp:inline distT="0" distB="0" distL="0" distR="0" wp14:anchorId="3C5AE39D" wp14:editId="4DF69E53">
-            <wp:extent cx="6084902" cy="1804946"/>
-            <wp:effectExtent l="76200" t="76200" r="68580" b="81280"/>
+          <wp:inline distT="0" distB="0" distL="0" distR="0" wp14:anchorId="3C5AE39D" wp14:editId="2B3D5AA6">
+            <wp:extent cx="6289533" cy="1850632"/>
+            <wp:effectExtent l="0" t="0" r="0" b="0"/>
             <wp:docPr id="11" name="Grafik 11"/>
             <wp:cNvGraphicFramePr>
               <a:graphicFrameLocks xmlns:a="http://schemas.openxmlformats.org/drawingml/2006/main" noChangeAspect="1"/>
@@ -4698,7 +4867,7 @@
                     <pic:cNvPicPr/>
                   </pic:nvPicPr>
                   <pic:blipFill>
-                    <a:blip r:embed="rId17">
+                    <a:blip r:embed="rId17" cstate="print">
                       <a:extLst>
                         <a:ext uri="{28A0092B-C50C-407E-A947-70E740481C1C}">
                           <a14:useLocalDpi xmlns:a14="http://schemas.microsoft.com/office/drawing/2010/main" val="0"/>
@@ -4712,15 +4881,13 @@
                   <pic:spPr>
                     <a:xfrm>
                       <a:off x="0" y="0"/>
-                      <a:ext cx="6099350" cy="1809232"/>
+                      <a:ext cx="6289533" cy="1850632"/>
                     </a:xfrm>
                     <a:prstGeom prst="rect">
                       <a:avLst/>
                     </a:prstGeom>
                     <a:ln w="76200">
-                      <a:solidFill>
-                        <a:srgbClr val="FF0000"/>
-                      </a:solidFill>
+                      <a:noFill/>
                     </a:ln>
                   </pic:spPr>
                 </pic:pic>
@@ -4891,27 +5058,172 @@
           <w:numId w:val="31"/>
         </w:numPr>
         <w:spacing w:line="276" w:lineRule="auto"/>
-        <w:rPr>
-          <w:rFonts w:ascii="Times New Roman" w:eastAsiaTheme="majorEastAsia" w:hAnsi="Times New Roman" w:cs="Times New Roman"/>
-          <w:sz w:val="24"/>
-          <w:szCs w:val="24"/>
-        </w:rPr>
-      </w:pPr>
-      <w:r>
-        <w:rPr>
-          <w:rFonts w:ascii="Times New Roman" w:eastAsiaTheme="majorEastAsia" w:hAnsi="Times New Roman" w:cs="Times New Roman"/>
-          <w:sz w:val="24"/>
-          <w:szCs w:val="24"/>
-        </w:rPr>
-        <w:t xml:space="preserve">Registrierung </w:t>
-      </w:r>
-      <w:r>
-        <w:rPr>
-          <w:rFonts w:ascii="Times New Roman" w:eastAsiaTheme="majorEastAsia" w:hAnsi="Times New Roman" w:cs="Times New Roman"/>
-          <w:sz w:val="24"/>
-          <w:szCs w:val="24"/>
-        </w:rPr>
-        <w:t>eines neuen Kunden mit Benutzername und Kennwort durch Vergabe einer neuen Kundennummer</w:t>
+        <w:ind w:left="709" w:hanging="425"/>
+        <w:rPr>
+          <w:rFonts w:ascii="Times New Roman" w:eastAsiaTheme="majorEastAsia" w:hAnsi="Times New Roman" w:cs="Times New Roman"/>
+          <w:sz w:val="24"/>
+          <w:szCs w:val="24"/>
+        </w:rPr>
+      </w:pPr>
+      <w:r>
+        <w:rPr>
+          <w:rFonts w:ascii="Times New Roman" w:eastAsiaTheme="majorEastAsia" w:hAnsi="Times New Roman" w:cs="Times New Roman"/>
+          <w:b/>
+          <w:bCs/>
+          <w:i/>
+          <w:iCs/>
+          <w:sz w:val="24"/>
+          <w:szCs w:val="24"/>
+        </w:rPr>
+        <w:t>Registrierung</w:t>
+      </w:r>
+      <w:r>
+        <w:rPr>
+          <w:rFonts w:ascii="Times New Roman" w:eastAsiaTheme="majorEastAsia" w:hAnsi="Times New Roman" w:cs="Times New Roman"/>
+          <w:b/>
+          <w:bCs/>
+          <w:i/>
+          <w:iCs/>
+          <w:sz w:val="24"/>
+          <w:szCs w:val="24"/>
+        </w:rPr>
+        <w:t xml:space="preserve">: </w:t>
+      </w:r>
+      <w:r>
+        <w:rPr>
+          <w:rFonts w:ascii="Times New Roman" w:eastAsiaTheme="majorEastAsia" w:hAnsi="Times New Roman" w:cs="Times New Roman"/>
+          <w:sz w:val="24"/>
+          <w:szCs w:val="24"/>
+        </w:rPr>
+        <w:t xml:space="preserve">Ein </w:t>
+      </w:r>
+      <w:r>
+        <w:rPr>
+          <w:rFonts w:ascii="Times New Roman" w:eastAsiaTheme="majorEastAsia" w:hAnsi="Times New Roman" w:cs="Times New Roman"/>
+          <w:sz w:val="24"/>
+          <w:szCs w:val="24"/>
+        </w:rPr>
+        <w:t>neue</w:t>
+      </w:r>
+      <w:r>
+        <w:rPr>
+          <w:rFonts w:ascii="Times New Roman" w:eastAsiaTheme="majorEastAsia" w:hAnsi="Times New Roman" w:cs="Times New Roman"/>
+          <w:sz w:val="24"/>
+          <w:szCs w:val="24"/>
+        </w:rPr>
+        <w:t>r</w:t>
+      </w:r>
+      <w:r>
+        <w:rPr>
+          <w:rFonts w:ascii="Times New Roman" w:eastAsiaTheme="majorEastAsia" w:hAnsi="Times New Roman" w:cs="Times New Roman"/>
+          <w:sz w:val="24"/>
+          <w:szCs w:val="24"/>
+        </w:rPr>
+        <w:t xml:space="preserve"> Kunde </w:t>
+      </w:r>
+      <w:r>
+        <w:rPr>
+          <w:rFonts w:ascii="Times New Roman" w:eastAsiaTheme="majorEastAsia" w:hAnsi="Times New Roman" w:cs="Times New Roman"/>
+          <w:sz w:val="24"/>
+          <w:szCs w:val="24"/>
+        </w:rPr>
+        <w:t xml:space="preserve">kann sich </w:t>
+      </w:r>
+      <w:r>
+        <w:rPr>
+          <w:rFonts w:ascii="Times New Roman" w:eastAsiaTheme="majorEastAsia" w:hAnsi="Times New Roman" w:cs="Times New Roman"/>
+          <w:sz w:val="24"/>
+          <w:szCs w:val="24"/>
+        </w:rPr>
+        <w:t>über das Personen</w:t>
+      </w:r>
+      <w:r>
+        <w:rPr>
+          <w:rFonts w:ascii="Times New Roman" w:eastAsiaTheme="majorEastAsia" w:hAnsi="Times New Roman" w:cs="Times New Roman"/>
+          <w:sz w:val="24"/>
+          <w:szCs w:val="24"/>
+        </w:rPr>
+        <w:t>-I</w:t>
+      </w:r>
+      <w:r>
+        <w:rPr>
+          <w:rFonts w:ascii="Times New Roman" w:eastAsiaTheme="majorEastAsia" w:hAnsi="Times New Roman" w:cs="Times New Roman"/>
+          <w:sz w:val="24"/>
+          <w:szCs w:val="24"/>
+        </w:rPr>
+        <w:t xml:space="preserve">con </w:t>
+      </w:r>
+      <w:r>
+        <w:rPr>
+          <w:rFonts w:ascii="Times New Roman" w:eastAsiaTheme="majorEastAsia" w:hAnsi="Times New Roman" w:cs="Times New Roman"/>
+          <w:sz w:val="24"/>
+          <w:szCs w:val="24"/>
+        </w:rPr>
+        <w:t xml:space="preserve">im Header </w:t>
+      </w:r>
+      <w:r>
+        <w:rPr>
+          <w:rFonts w:ascii="Times New Roman" w:eastAsiaTheme="majorEastAsia" w:hAnsi="Times New Roman" w:cs="Times New Roman"/>
+          <w:sz w:val="24"/>
+          <w:szCs w:val="24"/>
+        </w:rPr>
+        <w:t xml:space="preserve">registrieren. Dazu sind </w:t>
+      </w:r>
+      <w:r>
+        <w:rPr>
+          <w:rFonts w:ascii="Times New Roman" w:eastAsiaTheme="majorEastAsia" w:hAnsi="Times New Roman" w:cs="Times New Roman"/>
+          <w:sz w:val="24"/>
+          <w:szCs w:val="24"/>
+        </w:rPr>
+        <w:t xml:space="preserve">Vornamen, Nachnamen, Geburtsdatum, E-Mail-Adresse und Passwort </w:t>
+      </w:r>
+      <w:r>
+        <w:rPr>
+          <w:rFonts w:ascii="Times New Roman" w:eastAsiaTheme="majorEastAsia" w:hAnsi="Times New Roman" w:cs="Times New Roman"/>
+          <w:sz w:val="24"/>
+          <w:szCs w:val="24"/>
+        </w:rPr>
+        <w:t xml:space="preserve">anzugeben. Hat der Kunde bereits das 18. Lebensjahr abgeschlossen, wird er </w:t>
+      </w:r>
+      <w:r>
+        <w:rPr>
+          <w:rFonts w:ascii="Times New Roman" w:eastAsiaTheme="majorEastAsia" w:hAnsi="Times New Roman" w:cs="Times New Roman"/>
+          <w:sz w:val="24"/>
+          <w:szCs w:val="24"/>
+        </w:rPr>
+        <w:t>durch</w:t>
+      </w:r>
+      <w:r>
+        <w:rPr>
+          <w:rFonts w:ascii="Times New Roman" w:eastAsiaTheme="majorEastAsia" w:hAnsi="Times New Roman" w:cs="Times New Roman"/>
+          <w:sz w:val="24"/>
+          <w:szCs w:val="24"/>
+        </w:rPr>
+        <w:t xml:space="preserve"> </w:t>
+      </w:r>
+      <w:r>
+        <w:rPr>
+          <w:rFonts w:ascii="Times New Roman" w:eastAsiaTheme="majorEastAsia" w:hAnsi="Times New Roman" w:cs="Times New Roman"/>
+          <w:sz w:val="24"/>
+          <w:szCs w:val="24"/>
+        </w:rPr>
+        <w:t xml:space="preserve">die </w:t>
+      </w:r>
+      <w:r>
+        <w:rPr>
+          <w:rFonts w:ascii="Times New Roman" w:eastAsiaTheme="majorEastAsia" w:hAnsi="Times New Roman" w:cs="Times New Roman"/>
+          <w:sz w:val="24"/>
+          <w:szCs w:val="24"/>
+        </w:rPr>
+        <w:t>Vergabe einer neuen Kundennummer</w:t>
+      </w:r>
+      <w:r>
+        <w:rPr>
+          <w:rFonts w:ascii="Times New Roman" w:eastAsiaTheme="majorEastAsia" w:hAnsi="Times New Roman" w:cs="Times New Roman"/>
+          <w:sz w:val="24"/>
+          <w:szCs w:val="24"/>
+        </w:rPr>
+        <w:t xml:space="preserve"> im System registriert. Andernfalls wird er durch eine Fehlermeldung informiert und die Registrierung verweigert.</w:t>
       </w:r>
     </w:p>
     <w:p>
@@ -4922,35 +5234,120 @@
           <w:numId w:val="31"/>
         </w:numPr>
         <w:spacing w:line="276" w:lineRule="auto"/>
-        <w:rPr>
-          <w:rFonts w:ascii="Times New Roman" w:eastAsiaTheme="majorEastAsia" w:hAnsi="Times New Roman" w:cs="Times New Roman"/>
-          <w:sz w:val="24"/>
-          <w:szCs w:val="24"/>
-        </w:rPr>
-      </w:pPr>
-      <w:r>
-        <w:rPr>
-          <w:rFonts w:ascii="Times New Roman" w:eastAsiaTheme="majorEastAsia" w:hAnsi="Times New Roman" w:cs="Times New Roman"/>
-          <w:sz w:val="24"/>
-          <w:szCs w:val="24"/>
-        </w:rPr>
-        <w:t xml:space="preserve">Anmeldung </w:t>
-      </w:r>
-      <w:r>
-        <w:rPr>
-          <w:rFonts w:ascii="Times New Roman" w:eastAsiaTheme="majorEastAsia" w:hAnsi="Times New Roman" w:cs="Times New Roman"/>
-          <w:sz w:val="24"/>
-          <w:szCs w:val="24"/>
-        </w:rPr>
-        <w:t xml:space="preserve">des Kunden </w:t>
-      </w:r>
-      <w:r>
-        <w:rPr>
-          <w:rFonts w:ascii="Times New Roman" w:eastAsiaTheme="majorEastAsia" w:hAnsi="Times New Roman" w:cs="Times New Roman"/>
-          <w:sz w:val="24"/>
-          <w:szCs w:val="24"/>
-        </w:rPr>
-        <w:t>mit Benutzername und Kennwort</w:t>
+        <w:ind w:left="709" w:hanging="425"/>
+        <w:rPr>
+          <w:rFonts w:ascii="Times New Roman" w:eastAsiaTheme="majorEastAsia" w:hAnsi="Times New Roman" w:cs="Times New Roman"/>
+          <w:sz w:val="24"/>
+          <w:szCs w:val="24"/>
+        </w:rPr>
+      </w:pPr>
+      <w:r>
+        <w:rPr>
+          <w:rFonts w:ascii="Times New Roman" w:eastAsiaTheme="majorEastAsia" w:hAnsi="Times New Roman" w:cs="Times New Roman"/>
+          <w:b/>
+          <w:bCs/>
+          <w:i/>
+          <w:iCs/>
+          <w:sz w:val="24"/>
+          <w:szCs w:val="24"/>
+        </w:rPr>
+        <w:t>Anmeldung</w:t>
+      </w:r>
+      <w:r>
+        <w:rPr>
+          <w:rFonts w:ascii="Times New Roman" w:eastAsiaTheme="majorEastAsia" w:hAnsi="Times New Roman" w:cs="Times New Roman"/>
+          <w:sz w:val="24"/>
+          <w:szCs w:val="24"/>
+        </w:rPr>
+        <w:t xml:space="preserve">: </w:t>
+      </w:r>
+      <w:r>
+        <w:rPr>
+          <w:rFonts w:ascii="Times New Roman" w:eastAsiaTheme="majorEastAsia" w:hAnsi="Times New Roman" w:cs="Times New Roman"/>
+          <w:sz w:val="24"/>
+          <w:szCs w:val="24"/>
+        </w:rPr>
+        <w:t xml:space="preserve">Hat ein Kunde bereits einen Account, gelangt er über das </w:t>
+      </w:r>
+      <w:r>
+        <w:rPr>
+          <w:rFonts w:ascii="Times New Roman" w:eastAsiaTheme="majorEastAsia" w:hAnsi="Times New Roman" w:cs="Times New Roman"/>
+          <w:sz w:val="24"/>
+          <w:szCs w:val="24"/>
+        </w:rPr>
+        <w:t>Personen-Icon</w:t>
+      </w:r>
+      <w:r>
+        <w:rPr>
+          <w:rFonts w:ascii="Times New Roman" w:eastAsiaTheme="majorEastAsia" w:hAnsi="Times New Roman" w:cs="Times New Roman"/>
+          <w:sz w:val="24"/>
+          <w:szCs w:val="24"/>
+        </w:rPr>
+        <w:t xml:space="preserve"> </w:t>
+      </w:r>
+      <w:r>
+        <w:rPr>
+          <w:rFonts w:ascii="Times New Roman" w:eastAsiaTheme="majorEastAsia" w:hAnsi="Times New Roman" w:cs="Times New Roman"/>
+          <w:sz w:val="24"/>
+          <w:szCs w:val="24"/>
+        </w:rPr>
+        <w:t xml:space="preserve">im Header zum </w:t>
+      </w:r>
+      <w:r>
+        <w:rPr>
+          <w:rFonts w:ascii="Times New Roman" w:eastAsiaTheme="majorEastAsia" w:hAnsi="Times New Roman" w:cs="Times New Roman"/>
+          <w:sz w:val="24"/>
+          <w:szCs w:val="24"/>
+        </w:rPr>
+        <w:t>Login-Formular und meldet sich dort mit E-Mail-Adresse und Passw</w:t>
+      </w:r>
+      <w:r>
+        <w:rPr>
+          <w:rFonts w:ascii="Times New Roman" w:eastAsiaTheme="majorEastAsia" w:hAnsi="Times New Roman" w:cs="Times New Roman"/>
+          <w:sz w:val="24"/>
+          <w:szCs w:val="24"/>
+        </w:rPr>
+        <w:t>ort</w:t>
+      </w:r>
+      <w:r>
+        <w:rPr>
+          <w:rFonts w:ascii="Times New Roman" w:eastAsiaTheme="majorEastAsia" w:hAnsi="Times New Roman" w:cs="Times New Roman"/>
+          <w:sz w:val="24"/>
+          <w:szCs w:val="24"/>
+        </w:rPr>
+        <w:t xml:space="preserve"> an.</w:t>
+      </w:r>
+      <w:r>
+        <w:rPr>
+          <w:rFonts w:ascii="Times New Roman" w:eastAsiaTheme="majorEastAsia" w:hAnsi="Times New Roman" w:cs="Times New Roman"/>
+          <w:sz w:val="24"/>
+          <w:szCs w:val="24"/>
+        </w:rPr>
+        <w:t xml:space="preserve"> </w:t>
+      </w:r>
+      <w:r>
+        <w:rPr>
+          <w:rFonts w:ascii="Times New Roman" w:eastAsiaTheme="majorEastAsia" w:hAnsi="Times New Roman" w:cs="Times New Roman"/>
+          <w:sz w:val="24"/>
+          <w:szCs w:val="24"/>
+        </w:rPr>
+        <w:t xml:space="preserve">Ist ein Kunde angemeldet, wird aus der Kontur ein ausgefülltes </w:t>
+      </w:r>
+      <w:r>
+        <w:rPr>
+          <w:rFonts w:ascii="Times New Roman" w:eastAsiaTheme="majorEastAsia" w:hAnsi="Times New Roman" w:cs="Times New Roman"/>
+          <w:sz w:val="24"/>
+          <w:szCs w:val="24"/>
+        </w:rPr>
+        <w:t>Personen-Icon</w:t>
+      </w:r>
+      <w:r>
+        <w:rPr>
+          <w:rFonts w:ascii="Times New Roman" w:eastAsiaTheme="majorEastAsia" w:hAnsi="Times New Roman" w:cs="Times New Roman"/>
+          <w:sz w:val="24"/>
+          <w:szCs w:val="24"/>
+        </w:rPr>
+        <w:t>.</w:t>
       </w:r>
     </w:p>
     <w:p>
@@ -4961,91 +5358,48 @@
           <w:numId w:val="31"/>
         </w:numPr>
         <w:spacing w:line="276" w:lineRule="auto"/>
-        <w:rPr>
-          <w:rFonts w:ascii="Times New Roman" w:eastAsiaTheme="majorEastAsia" w:hAnsi="Times New Roman" w:cs="Times New Roman"/>
-          <w:sz w:val="24"/>
-          <w:szCs w:val="24"/>
-        </w:rPr>
-      </w:pPr>
-      <w:r>
-        <w:rPr>
-          <w:rFonts w:ascii="Times New Roman" w:eastAsiaTheme="majorEastAsia" w:hAnsi="Times New Roman" w:cs="Times New Roman"/>
-          <w:sz w:val="24"/>
-          <w:szCs w:val="24"/>
-        </w:rPr>
-        <w:t xml:space="preserve">Ändern des </w:t>
-      </w:r>
-      <w:r>
-        <w:rPr>
-          <w:rFonts w:ascii="Times New Roman" w:eastAsiaTheme="majorEastAsia" w:hAnsi="Times New Roman" w:cs="Times New Roman"/>
-          <w:sz w:val="24"/>
-          <w:szCs w:val="24"/>
-        </w:rPr>
-        <w:t>Kunden</w:t>
-      </w:r>
-      <w:r>
-        <w:rPr>
-          <w:rFonts w:ascii="Times New Roman" w:eastAsiaTheme="majorEastAsia" w:hAnsi="Times New Roman" w:cs="Times New Roman"/>
-          <w:sz w:val="24"/>
-          <w:szCs w:val="24"/>
-        </w:rPr>
-        <w:t>profil</w:t>
-      </w:r>
-      <w:r>
-        <w:rPr>
-          <w:rFonts w:ascii="Times New Roman" w:eastAsiaTheme="majorEastAsia" w:hAnsi="Times New Roman" w:cs="Times New Roman"/>
-          <w:sz w:val="24"/>
-          <w:szCs w:val="24"/>
-        </w:rPr>
-        <w:t xml:space="preserve">s durch die Vergabe eines neuen </w:t>
-      </w:r>
-      <w:r>
-        <w:rPr>
-          <w:rFonts w:ascii="Times New Roman" w:eastAsiaTheme="majorEastAsia" w:hAnsi="Times New Roman" w:cs="Times New Roman"/>
-          <w:sz w:val="24"/>
-          <w:szCs w:val="24"/>
-        </w:rPr>
-        <w:t>Benutzername</w:t>
-      </w:r>
-      <w:r>
-        <w:rPr>
-          <w:rFonts w:ascii="Times New Roman" w:eastAsiaTheme="majorEastAsia" w:hAnsi="Times New Roman" w:cs="Times New Roman"/>
-          <w:sz w:val="24"/>
-          <w:szCs w:val="24"/>
-        </w:rPr>
-        <w:t>ns</w:t>
-      </w:r>
-      <w:r>
-        <w:rPr>
-          <w:rFonts w:ascii="Times New Roman" w:eastAsiaTheme="majorEastAsia" w:hAnsi="Times New Roman" w:cs="Times New Roman"/>
-          <w:sz w:val="24"/>
-          <w:szCs w:val="24"/>
-        </w:rPr>
-        <w:t xml:space="preserve"> </w:t>
-      </w:r>
-      <w:r>
-        <w:rPr>
-          <w:rFonts w:ascii="Times New Roman" w:eastAsiaTheme="majorEastAsia" w:hAnsi="Times New Roman" w:cs="Times New Roman"/>
-          <w:sz w:val="24"/>
-          <w:szCs w:val="24"/>
-        </w:rPr>
-        <w:t>oder</w:t>
-      </w:r>
-      <w:r>
-        <w:rPr>
-          <w:rFonts w:ascii="Times New Roman" w:eastAsiaTheme="majorEastAsia" w:hAnsi="Times New Roman" w:cs="Times New Roman"/>
-          <w:sz w:val="24"/>
-          <w:szCs w:val="24"/>
-        </w:rPr>
-        <w:t xml:space="preserve"> Kennwort</w:t>
-      </w:r>
-      <w:r>
-        <w:rPr>
-          <w:rFonts w:ascii="Times New Roman" w:eastAsiaTheme="majorEastAsia" w:hAnsi="Times New Roman" w:cs="Times New Roman"/>
-          <w:sz w:val="24"/>
-          <w:szCs w:val="24"/>
-        </w:rPr>
-        <w:t>s</w:t>
+        <w:ind w:left="709" w:hanging="425"/>
+        <w:rPr>
+          <w:rFonts w:ascii="Times New Roman" w:eastAsiaTheme="majorEastAsia" w:hAnsi="Times New Roman" w:cs="Times New Roman"/>
+          <w:sz w:val="24"/>
+          <w:szCs w:val="24"/>
+        </w:rPr>
+      </w:pPr>
+      <w:r>
+        <w:rPr>
+          <w:rFonts w:ascii="Times New Roman" w:eastAsiaTheme="majorEastAsia" w:hAnsi="Times New Roman" w:cs="Times New Roman"/>
+          <w:b/>
+          <w:bCs/>
+          <w:i/>
+          <w:iCs/>
+          <w:sz w:val="24"/>
+          <w:szCs w:val="24"/>
+        </w:rPr>
+        <w:t>Profil bearbeiten:</w:t>
+      </w:r>
+      <w:r>
+        <w:rPr>
+          <w:rFonts w:ascii="Times New Roman" w:eastAsiaTheme="majorEastAsia" w:hAnsi="Times New Roman" w:cs="Times New Roman"/>
+          <w:sz w:val="24"/>
+          <w:szCs w:val="24"/>
+        </w:rPr>
+        <w:t xml:space="preserve"> Als angemeldeter Kunde kann </w:t>
+      </w:r>
+      <w:r>
+        <w:rPr>
+          <w:rFonts w:ascii="Times New Roman" w:eastAsiaTheme="majorEastAsia" w:hAnsi="Times New Roman" w:cs="Times New Roman"/>
+          <w:sz w:val="24"/>
+          <w:szCs w:val="24"/>
+        </w:rPr>
+        <w:t xml:space="preserve">über das Personen-Icon im Header </w:t>
+      </w:r>
+      <w:r>
+        <w:rPr>
+          <w:rFonts w:ascii="Times New Roman" w:eastAsiaTheme="majorEastAsia" w:hAnsi="Times New Roman" w:cs="Times New Roman"/>
+          <w:sz w:val="24"/>
+          <w:szCs w:val="24"/>
+        </w:rPr>
+        <w:t>das eigene Benutzerkonto aufgerufen werden und die Felder Vorname, Nachname und Passwort bearbeitet werden.</w:t>
       </w:r>
     </w:p>
     <w:p>
@@ -5056,27 +5410,72 @@
           <w:numId w:val="31"/>
         </w:numPr>
         <w:spacing w:line="276" w:lineRule="auto"/>
-        <w:rPr>
-          <w:rFonts w:ascii="Times New Roman" w:eastAsiaTheme="majorEastAsia" w:hAnsi="Times New Roman" w:cs="Times New Roman"/>
-          <w:sz w:val="24"/>
-          <w:szCs w:val="24"/>
-        </w:rPr>
-      </w:pPr>
-      <w:r>
-        <w:rPr>
-          <w:rFonts w:ascii="Times New Roman" w:eastAsiaTheme="majorEastAsia" w:hAnsi="Times New Roman" w:cs="Times New Roman"/>
-          <w:sz w:val="24"/>
-          <w:szCs w:val="24"/>
-        </w:rPr>
-        <w:t xml:space="preserve">Abmeldung </w:t>
-      </w:r>
-      <w:r>
-        <w:rPr>
-          <w:rFonts w:ascii="Times New Roman" w:eastAsiaTheme="majorEastAsia" w:hAnsi="Times New Roman" w:cs="Times New Roman"/>
-          <w:sz w:val="24"/>
-          <w:szCs w:val="24"/>
-        </w:rPr>
-        <w:t xml:space="preserve">des Kundenprofils </w:t>
+        <w:ind w:left="709" w:hanging="425"/>
+        <w:rPr>
+          <w:rFonts w:ascii="Times New Roman" w:eastAsiaTheme="majorEastAsia" w:hAnsi="Times New Roman" w:cs="Times New Roman"/>
+          <w:sz w:val="24"/>
+          <w:szCs w:val="24"/>
+        </w:rPr>
+      </w:pPr>
+      <w:r>
+        <w:rPr>
+          <w:rFonts w:ascii="Times New Roman" w:eastAsiaTheme="majorEastAsia" w:hAnsi="Times New Roman" w:cs="Times New Roman"/>
+          <w:b/>
+          <w:bCs/>
+          <w:i/>
+          <w:iCs/>
+          <w:sz w:val="24"/>
+          <w:szCs w:val="24"/>
+        </w:rPr>
+        <w:t>Konto löschen:</w:t>
+      </w:r>
+      <w:r>
+        <w:rPr>
+          <w:rFonts w:ascii="Times New Roman" w:eastAsiaTheme="majorEastAsia" w:hAnsi="Times New Roman" w:cs="Times New Roman"/>
+          <w:sz w:val="24"/>
+          <w:szCs w:val="24"/>
+        </w:rPr>
+        <w:t xml:space="preserve"> Der Kunde</w:t>
+      </w:r>
+      <w:r>
+        <w:rPr>
+          <w:rFonts w:ascii="Times New Roman" w:eastAsiaTheme="majorEastAsia" w:hAnsi="Times New Roman" w:cs="Times New Roman"/>
+          <w:sz w:val="24"/>
+          <w:szCs w:val="24"/>
+        </w:rPr>
+        <w:t xml:space="preserve"> </w:t>
+      </w:r>
+      <w:r>
+        <w:rPr>
+          <w:rFonts w:ascii="Times New Roman" w:eastAsiaTheme="majorEastAsia" w:hAnsi="Times New Roman" w:cs="Times New Roman"/>
+          <w:sz w:val="24"/>
+          <w:szCs w:val="24"/>
+        </w:rPr>
+        <w:t xml:space="preserve">kann alle gespeicherten </w:t>
+      </w:r>
+      <w:r>
+        <w:rPr>
+          <w:rFonts w:ascii="Times New Roman" w:eastAsiaTheme="majorEastAsia" w:hAnsi="Times New Roman" w:cs="Times New Roman"/>
+          <w:sz w:val="24"/>
+          <w:szCs w:val="24"/>
+        </w:rPr>
+        <w:t>Kundendaten</w:t>
+      </w:r>
+      <w:r>
+        <w:rPr>
+          <w:rFonts w:ascii="Times New Roman" w:eastAsiaTheme="majorEastAsia" w:hAnsi="Times New Roman" w:cs="Times New Roman"/>
+          <w:sz w:val="24"/>
+          <w:szCs w:val="24"/>
+        </w:rPr>
+        <w:t xml:space="preserve"> löschen, indem er sein Benutzerkonto löscht</w:t>
+      </w:r>
+      <w:r>
+        <w:rPr>
+          <w:rFonts w:ascii="Times New Roman" w:eastAsiaTheme="majorEastAsia" w:hAnsi="Times New Roman" w:cs="Times New Roman"/>
+          <w:sz w:val="24"/>
+          <w:szCs w:val="24"/>
+        </w:rPr>
+        <w:t>.</w:t>
       </w:r>
     </w:p>
     <w:p>
@@ -5087,19 +5486,32 @@
           <w:numId w:val="31"/>
         </w:numPr>
         <w:spacing w:line="276" w:lineRule="auto"/>
-        <w:rPr>
-          <w:rFonts w:ascii="Times New Roman" w:eastAsiaTheme="majorEastAsia" w:hAnsi="Times New Roman" w:cs="Times New Roman"/>
-          <w:sz w:val="24"/>
-          <w:szCs w:val="24"/>
-        </w:rPr>
-      </w:pPr>
-      <w:r>
-        <w:rPr>
-          <w:rFonts w:ascii="Times New Roman" w:eastAsiaTheme="majorEastAsia" w:hAnsi="Times New Roman" w:cs="Times New Roman"/>
-          <w:sz w:val="24"/>
-          <w:szCs w:val="24"/>
-        </w:rPr>
-        <w:t>der Kunde</w:t>
+        <w:ind w:left="709" w:hanging="425"/>
+        <w:rPr>
+          <w:rFonts w:ascii="Times New Roman" w:eastAsiaTheme="majorEastAsia" w:hAnsi="Times New Roman" w:cs="Times New Roman"/>
+          <w:sz w:val="24"/>
+          <w:szCs w:val="24"/>
+        </w:rPr>
+      </w:pPr>
+      <w:r>
+        <w:rPr>
+          <w:rFonts w:ascii="Times New Roman" w:eastAsiaTheme="majorEastAsia" w:hAnsi="Times New Roman" w:cs="Times New Roman"/>
+          <w:b/>
+          <w:bCs/>
+          <w:i/>
+          <w:iCs/>
+          <w:sz w:val="24"/>
+          <w:szCs w:val="24"/>
+        </w:rPr>
+        <w:t>Abmeldung</w:t>
+      </w:r>
+      <w:r>
+        <w:rPr>
+          <w:rFonts w:ascii="Times New Roman" w:eastAsiaTheme="majorEastAsia" w:hAnsi="Times New Roman" w:cs="Times New Roman"/>
+          <w:sz w:val="24"/>
+          <w:szCs w:val="24"/>
+        </w:rPr>
+        <w:t>:</w:t>
       </w:r>
       <w:r>
         <w:rPr>
@@ -5115,23 +5527,31 @@
           <w:sz w:val="24"/>
           <w:szCs w:val="24"/>
         </w:rPr>
-        <w:t xml:space="preserve">kann alle gespeicherten </w:t>
-      </w:r>
-      <w:r>
-        <w:rPr>
-          <w:rFonts w:ascii="Times New Roman" w:eastAsiaTheme="majorEastAsia" w:hAnsi="Times New Roman" w:cs="Times New Roman"/>
-          <w:sz w:val="24"/>
-          <w:szCs w:val="24"/>
-        </w:rPr>
-        <w:t>Kundendaten</w:t>
-      </w:r>
-      <w:r>
-        <w:rPr>
-          <w:rFonts w:ascii="Times New Roman" w:eastAsiaTheme="majorEastAsia" w:hAnsi="Times New Roman" w:cs="Times New Roman"/>
-          <w:sz w:val="24"/>
-          <w:szCs w:val="24"/>
-        </w:rPr>
-        <w:t xml:space="preserve"> löschen, indem er sein Benutzerkonto löscht</w:t>
+        <w:t>Ü</w:t>
+      </w:r>
+      <w:r>
+        <w:rPr>
+          <w:rFonts w:ascii="Times New Roman" w:eastAsiaTheme="majorEastAsia" w:hAnsi="Times New Roman" w:cs="Times New Roman"/>
+          <w:sz w:val="24"/>
+          <w:szCs w:val="24"/>
+        </w:rPr>
+        <w:t>ber das Personen-Icon im Header</w:t>
+      </w:r>
+      <w:r>
+        <w:rPr>
+          <w:rFonts w:ascii="Times New Roman" w:eastAsiaTheme="majorEastAsia" w:hAnsi="Times New Roman" w:cs="Times New Roman"/>
+          <w:sz w:val="24"/>
+          <w:szCs w:val="24"/>
+        </w:rPr>
+        <w:t xml:space="preserve"> kann sich der Kunde abmelden und gelangt so automatisch wieder auf die Startseite</w:t>
+      </w:r>
+      <w:r>
+        <w:rPr>
+          <w:rFonts w:ascii="Times New Roman" w:eastAsiaTheme="majorEastAsia" w:hAnsi="Times New Roman" w:cs="Times New Roman"/>
+          <w:sz w:val="24"/>
+          <w:szCs w:val="24"/>
+        </w:rPr>
+        <w:t>.</w:t>
       </w:r>
     </w:p>
     <w:p>
@@ -5142,15 +5562,20 @@
           <w:numId w:val="31"/>
         </w:numPr>
         <w:spacing w:line="276" w:lineRule="auto"/>
-        <w:rPr>
-          <w:rFonts w:ascii="Times New Roman" w:eastAsiaTheme="majorEastAsia" w:hAnsi="Times New Roman" w:cs="Times New Roman"/>
-          <w:sz w:val="24"/>
-          <w:szCs w:val="24"/>
-        </w:rPr>
-      </w:pPr>
-      <w:r>
-        <w:rPr>
-          <w:rFonts w:ascii="Times New Roman" w:eastAsiaTheme="majorEastAsia" w:hAnsi="Times New Roman" w:cs="Times New Roman"/>
+        <w:ind w:left="709" w:hanging="425"/>
+        <w:rPr>
+          <w:rFonts w:ascii="Times New Roman" w:eastAsiaTheme="majorEastAsia" w:hAnsi="Times New Roman" w:cs="Times New Roman"/>
+          <w:sz w:val="24"/>
+          <w:szCs w:val="24"/>
+        </w:rPr>
+      </w:pPr>
+      <w:r>
+        <w:rPr>
+          <w:rFonts w:ascii="Times New Roman" w:eastAsiaTheme="majorEastAsia" w:hAnsi="Times New Roman" w:cs="Times New Roman"/>
+          <w:b/>
+          <w:bCs/>
+          <w:i/>
+          <w:iCs/>
           <w:sz w:val="24"/>
           <w:szCs w:val="24"/>
         </w:rPr>
@@ -5159,26 +5584,66 @@
       <w:r>
         <w:rPr>
           <w:rFonts w:ascii="Times New Roman" w:eastAsiaTheme="majorEastAsia" w:hAnsi="Times New Roman" w:cs="Times New Roman"/>
-          <w:sz w:val="24"/>
-          <w:szCs w:val="24"/>
-        </w:rPr>
-        <w:t xml:space="preserve">des Verkäufers </w:t>
-      </w:r>
-      <w:r>
-        <w:rPr>
-          <w:rFonts w:ascii="Times New Roman" w:eastAsiaTheme="majorEastAsia" w:hAnsi="Times New Roman" w:cs="Times New Roman"/>
-          <w:sz w:val="24"/>
-          <w:szCs w:val="24"/>
-        </w:rPr>
-        <w:t>mit Benutzername und Kennwort</w:t>
-      </w:r>
-      <w:r>
-        <w:rPr>
-          <w:rFonts w:ascii="Times New Roman" w:eastAsiaTheme="majorEastAsia" w:hAnsi="Times New Roman" w:cs="Times New Roman"/>
-          <w:sz w:val="24"/>
-          <w:szCs w:val="24"/>
-        </w:rPr>
-        <w:t>, um Administratorrechte zu erlangen (zugewiesene Rechte für VerkäuferID)</w:t>
+          <w:b/>
+          <w:bCs/>
+          <w:i/>
+          <w:iCs/>
+          <w:sz w:val="24"/>
+          <w:szCs w:val="24"/>
+        </w:rPr>
+        <w:t>des Verkäufers</w:t>
+      </w:r>
+      <w:r>
+        <w:rPr>
+          <w:rFonts w:ascii="Times New Roman" w:eastAsiaTheme="majorEastAsia" w:hAnsi="Times New Roman" w:cs="Times New Roman"/>
+          <w:b/>
+          <w:bCs/>
+          <w:i/>
+          <w:iCs/>
+          <w:sz w:val="24"/>
+          <w:szCs w:val="24"/>
+        </w:rPr>
+        <w:t xml:space="preserve">: </w:t>
+      </w:r>
+      <w:r>
+        <w:rPr>
+          <w:rFonts w:ascii="Times New Roman" w:eastAsiaTheme="majorEastAsia" w:hAnsi="Times New Roman" w:cs="Times New Roman"/>
+          <w:sz w:val="24"/>
+          <w:szCs w:val="24"/>
+        </w:rPr>
+        <w:t>U</w:t>
+      </w:r>
+      <w:r>
+        <w:rPr>
+          <w:rFonts w:ascii="Times New Roman" w:eastAsiaTheme="majorEastAsia" w:hAnsi="Times New Roman" w:cs="Times New Roman"/>
+          <w:sz w:val="24"/>
+          <w:szCs w:val="24"/>
+        </w:rPr>
+        <w:t xml:space="preserve">m </w:t>
+      </w:r>
+      <w:r>
+        <w:rPr>
+          <w:rFonts w:ascii="Times New Roman" w:eastAsiaTheme="majorEastAsia" w:hAnsi="Times New Roman" w:cs="Times New Roman"/>
+          <w:sz w:val="24"/>
+          <w:szCs w:val="24"/>
+        </w:rPr>
+        <w:t xml:space="preserve">als Verkäufer </w:t>
+      </w:r>
+      <w:r>
+        <w:rPr>
+          <w:rFonts w:ascii="Times New Roman" w:eastAsiaTheme="majorEastAsia" w:hAnsi="Times New Roman" w:cs="Times New Roman"/>
+          <w:sz w:val="24"/>
+          <w:szCs w:val="24"/>
+        </w:rPr>
+        <w:t xml:space="preserve">Administratorrechte zu erlangen </w:t>
+      </w:r>
+      <w:r>
+        <w:rPr>
+          <w:rFonts w:ascii="Times New Roman" w:eastAsiaTheme="majorEastAsia" w:hAnsi="Times New Roman" w:cs="Times New Roman"/>
+          <w:sz w:val="24"/>
+          <w:szCs w:val="24"/>
+        </w:rPr>
+        <w:t>ist ebenfalls eine Anmeldung mit Mailadresse und Passwort notwendig.</w:t>
       </w:r>
     </w:p>
     <w:p>
@@ -5189,23 +5654,20 @@
           <w:numId w:val="31"/>
         </w:numPr>
         <w:spacing w:line="276" w:lineRule="auto"/>
-        <w:rPr>
-          <w:rFonts w:ascii="Times New Roman" w:eastAsiaTheme="majorEastAsia" w:hAnsi="Times New Roman" w:cs="Times New Roman"/>
-          <w:sz w:val="24"/>
-          <w:szCs w:val="24"/>
-        </w:rPr>
-      </w:pPr>
-      <w:r>
-        <w:rPr>
-          <w:rFonts w:ascii="Times New Roman" w:eastAsiaTheme="majorEastAsia" w:hAnsi="Times New Roman" w:cs="Times New Roman"/>
-          <w:sz w:val="24"/>
-          <w:szCs w:val="24"/>
-        </w:rPr>
-        <w:t xml:space="preserve">Ändern des </w:t>
-      </w:r>
-      <w:r>
-        <w:rPr>
-          <w:rFonts w:ascii="Times New Roman" w:eastAsiaTheme="majorEastAsia" w:hAnsi="Times New Roman" w:cs="Times New Roman"/>
+        <w:ind w:left="709" w:hanging="425"/>
+        <w:rPr>
+          <w:rFonts w:ascii="Times New Roman" w:eastAsiaTheme="majorEastAsia" w:hAnsi="Times New Roman" w:cs="Times New Roman"/>
+          <w:sz w:val="24"/>
+          <w:szCs w:val="24"/>
+        </w:rPr>
+      </w:pPr>
+      <w:r>
+        <w:rPr>
+          <w:rFonts w:ascii="Times New Roman" w:eastAsiaTheme="majorEastAsia" w:hAnsi="Times New Roman" w:cs="Times New Roman"/>
+          <w:b/>
+          <w:bCs/>
+          <w:i/>
+          <w:iCs/>
           <w:sz w:val="24"/>
           <w:szCs w:val="24"/>
         </w:rPr>
@@ -5214,23 +5676,73 @@
       <w:r>
         <w:rPr>
           <w:rFonts w:ascii="Times New Roman" w:eastAsiaTheme="majorEastAsia" w:hAnsi="Times New Roman" w:cs="Times New Roman"/>
-          <w:sz w:val="24"/>
-          <w:szCs w:val="24"/>
-        </w:rPr>
-        <w:t>profils durch die Vergabe eines neuen Benutzernamens oder Kennwort</w:t>
-      </w:r>
-      <w:r>
-        <w:rPr>
-          <w:rFonts w:ascii="Times New Roman" w:eastAsiaTheme="majorEastAsia" w:hAnsi="Times New Roman" w:cs="Times New Roman"/>
-          <w:sz w:val="24"/>
-          <w:szCs w:val="24"/>
-        </w:rPr>
-        <w:t>s</w:t>
-      </w:r>
-    </w:p>
-    <w:p>
-      <w:pPr>
-        <w:spacing w:line="276" w:lineRule="auto"/>
+          <w:b/>
+          <w:bCs/>
+          <w:i/>
+          <w:iCs/>
+          <w:sz w:val="24"/>
+          <w:szCs w:val="24"/>
+        </w:rPr>
+        <w:t>profil</w:t>
+      </w:r>
+      <w:r>
+        <w:rPr>
+          <w:rFonts w:ascii="Times New Roman" w:eastAsiaTheme="majorEastAsia" w:hAnsi="Times New Roman" w:cs="Times New Roman"/>
+          <w:b/>
+          <w:bCs/>
+          <w:i/>
+          <w:iCs/>
+          <w:sz w:val="24"/>
+          <w:szCs w:val="24"/>
+        </w:rPr>
+        <w:t xml:space="preserve"> bearbeiten:</w:t>
+      </w:r>
+      <w:r>
+        <w:rPr>
+          <w:rFonts w:ascii="Times New Roman" w:eastAsiaTheme="majorEastAsia" w:hAnsi="Times New Roman" w:cs="Times New Roman"/>
+          <w:sz w:val="24"/>
+          <w:szCs w:val="24"/>
+        </w:rPr>
+        <w:t xml:space="preserve"> </w:t>
+      </w:r>
+      <w:r>
+        <w:rPr>
+          <w:rFonts w:ascii="Times New Roman" w:eastAsiaTheme="majorEastAsia" w:hAnsi="Times New Roman" w:cs="Times New Roman"/>
+          <w:sz w:val="24"/>
+          <w:szCs w:val="24"/>
+        </w:rPr>
+        <w:t>Der Verkäufer</w:t>
+      </w:r>
+      <w:r>
+        <w:rPr>
+          <w:rFonts w:ascii="Times New Roman" w:eastAsiaTheme="majorEastAsia" w:hAnsi="Times New Roman" w:cs="Times New Roman"/>
+          <w:sz w:val="24"/>
+          <w:szCs w:val="24"/>
+        </w:rPr>
+        <w:t xml:space="preserve"> kann über das Personen-Icon im Header das eigene </w:t>
+      </w:r>
+      <w:r>
+        <w:rPr>
+          <w:rFonts w:ascii="Times New Roman" w:eastAsiaTheme="majorEastAsia" w:hAnsi="Times New Roman" w:cs="Times New Roman"/>
+          <w:sz w:val="24"/>
+          <w:szCs w:val="24"/>
+        </w:rPr>
+        <w:t>K</w:t>
+      </w:r>
+      <w:r>
+        <w:rPr>
+          <w:rFonts w:ascii="Times New Roman" w:eastAsiaTheme="majorEastAsia" w:hAnsi="Times New Roman" w:cs="Times New Roman"/>
+          <w:sz w:val="24"/>
+          <w:szCs w:val="24"/>
+        </w:rPr>
+        <w:t>onto aufrufen und die Felder Vorname, Nachname und Passwort bearbeiten.</w:t>
+      </w:r>
+    </w:p>
+    <w:p>
+      <w:pPr>
+        <w:pStyle w:val="Listenabsatz"/>
+        <w:spacing w:line="276" w:lineRule="auto"/>
+        <w:ind w:left="709"/>
         <w:rPr>
           <w:rFonts w:ascii="Times New Roman" w:eastAsiaTheme="majorEastAsia" w:hAnsi="Times New Roman" w:cs="Times New Roman"/>
           <w:sz w:val="24"/>
@@ -5274,12 +5786,57 @@
           <w:numId w:val="31"/>
         </w:numPr>
         <w:spacing w:line="276" w:lineRule="auto"/>
-        <w:rPr>
-          <w:rFonts w:ascii="Times New Roman" w:eastAsiaTheme="majorEastAsia" w:hAnsi="Times New Roman" w:cs="Times New Roman"/>
-          <w:sz w:val="24"/>
-          <w:szCs w:val="24"/>
-        </w:rPr>
-      </w:pPr>
+        <w:ind w:left="709" w:hanging="425"/>
+        <w:rPr>
+          <w:rFonts w:ascii="Times New Roman" w:eastAsiaTheme="majorEastAsia" w:hAnsi="Times New Roman" w:cs="Times New Roman"/>
+          <w:sz w:val="24"/>
+          <w:szCs w:val="24"/>
+        </w:rPr>
+      </w:pPr>
+      <w:r>
+        <w:rPr>
+          <w:rFonts w:ascii="Times New Roman" w:eastAsiaTheme="majorEastAsia" w:hAnsi="Times New Roman" w:cs="Times New Roman"/>
+          <w:b/>
+          <w:bCs/>
+          <w:i/>
+          <w:iCs/>
+          <w:sz w:val="24"/>
+          <w:szCs w:val="24"/>
+        </w:rPr>
+        <w:t>Lupe:</w:t>
+      </w:r>
+      <w:r>
+        <w:rPr>
+          <w:rFonts w:ascii="Times New Roman" w:eastAsiaTheme="majorEastAsia" w:hAnsi="Times New Roman" w:cs="Times New Roman"/>
+          <w:b/>
+          <w:bCs/>
+          <w:i/>
+          <w:iCs/>
+          <w:sz w:val="24"/>
+          <w:szCs w:val="24"/>
+        </w:rPr>
+        <w:t xml:space="preserve"> </w:t>
+      </w:r>
+      <w:r>
+        <w:rPr>
+          <w:rFonts w:ascii="Times New Roman" w:eastAsiaTheme="majorEastAsia" w:hAnsi="Times New Roman" w:cs="Times New Roman"/>
+          <w:sz w:val="24"/>
+          <w:szCs w:val="24"/>
+        </w:rPr>
+        <w:t>Die</w:t>
+      </w:r>
+      <w:r>
+        <w:rPr>
+          <w:rFonts w:ascii="Times New Roman" w:eastAsiaTheme="majorEastAsia" w:hAnsi="Times New Roman" w:cs="Times New Roman"/>
+          <w:b/>
+          <w:bCs/>
+          <w:i/>
+          <w:iCs/>
+          <w:sz w:val="24"/>
+          <w:szCs w:val="24"/>
+        </w:rPr>
+        <w:t xml:space="preserve"> </w:t>
+      </w:r>
       <w:r>
         <w:rPr>
           <w:rFonts w:ascii="Times New Roman" w:eastAsiaTheme="majorEastAsia" w:hAnsi="Times New Roman" w:cs="Times New Roman"/>
@@ -5321,6 +5878,7 @@
           <w:numId w:val="31"/>
         </w:numPr>
         <w:spacing w:line="276" w:lineRule="auto"/>
+        <w:ind w:left="1276" w:hanging="283"/>
         <w:rPr>
           <w:rFonts w:ascii="Times New Roman" w:eastAsiaTheme="majorEastAsia" w:hAnsi="Times New Roman" w:cs="Times New Roman"/>
           <w:sz w:val="24"/>
@@ -5344,19 +5902,36 @@
           <w:numId w:val="31"/>
         </w:numPr>
         <w:spacing w:line="276" w:lineRule="auto"/>
-        <w:rPr>
-          <w:rFonts w:ascii="Times New Roman" w:eastAsiaTheme="majorEastAsia" w:hAnsi="Times New Roman" w:cs="Times New Roman"/>
-          <w:sz w:val="24"/>
-          <w:szCs w:val="24"/>
-        </w:rPr>
-      </w:pPr>
-      <w:r>
-        <w:rPr>
-          <w:rFonts w:ascii="Times New Roman" w:eastAsiaTheme="majorEastAsia" w:hAnsi="Times New Roman" w:cs="Times New Roman"/>
-          <w:sz w:val="24"/>
-          <w:szCs w:val="24"/>
-        </w:rPr>
-        <w:t>bei fehlerhaften Eingabe</w:t>
+        <w:ind w:left="1276" w:hanging="283"/>
+        <w:rPr>
+          <w:rFonts w:ascii="Times New Roman" w:eastAsiaTheme="majorEastAsia" w:hAnsi="Times New Roman" w:cs="Times New Roman"/>
+          <w:sz w:val="24"/>
+          <w:szCs w:val="24"/>
+        </w:rPr>
+      </w:pPr>
+      <w:r>
+        <w:rPr>
+          <w:rFonts w:ascii="Times New Roman" w:eastAsiaTheme="majorEastAsia" w:hAnsi="Times New Roman" w:cs="Times New Roman"/>
+          <w:sz w:val="24"/>
+          <w:szCs w:val="24"/>
+        </w:rPr>
+        <w:t>bei fehlerhafte</w:t>
+      </w:r>
+      <w:r>
+        <w:rPr>
+          <w:rFonts w:ascii="Times New Roman" w:eastAsiaTheme="majorEastAsia" w:hAnsi="Times New Roman" w:cs="Times New Roman"/>
+          <w:sz w:val="24"/>
+          <w:szCs w:val="24"/>
+        </w:rPr>
+        <w:t>r</w:t>
+      </w:r>
+      <w:r>
+        <w:rPr>
+          <w:rFonts w:ascii="Times New Roman" w:eastAsiaTheme="majorEastAsia" w:hAnsi="Times New Roman" w:cs="Times New Roman"/>
+          <w:sz w:val="24"/>
+          <w:szCs w:val="24"/>
+        </w:rPr>
+        <w:t xml:space="preserve"> Eingabe</w:t>
       </w:r>
       <w:r>
         <w:rPr>
@@ -5375,19 +5950,84 @@
           <w:numId w:val="31"/>
         </w:numPr>
         <w:spacing w:line="276" w:lineRule="auto"/>
-        <w:rPr>
-          <w:rFonts w:ascii="Times New Roman" w:eastAsiaTheme="majorEastAsia" w:hAnsi="Times New Roman" w:cs="Times New Roman"/>
-          <w:sz w:val="24"/>
-          <w:szCs w:val="24"/>
-        </w:rPr>
-      </w:pPr>
-      <w:r>
-        <w:rPr>
-          <w:rFonts w:ascii="Times New Roman" w:eastAsiaTheme="majorEastAsia" w:hAnsi="Times New Roman" w:cs="Times New Roman"/>
-          <w:sz w:val="24"/>
-          <w:szCs w:val="24"/>
-        </w:rPr>
-        <w:t>Ansicht aller im Markt verfügbaren Produkte gruppiert in Kategorien</w:t>
+        <w:ind w:left="709" w:hanging="425"/>
+        <w:rPr>
+          <w:rFonts w:ascii="Times New Roman" w:eastAsiaTheme="majorEastAsia" w:hAnsi="Times New Roman" w:cs="Times New Roman"/>
+          <w:sz w:val="24"/>
+          <w:szCs w:val="24"/>
+        </w:rPr>
+      </w:pPr>
+      <w:r>
+        <w:rPr>
+          <w:rFonts w:ascii="Times New Roman" w:eastAsiaTheme="majorEastAsia" w:hAnsi="Times New Roman" w:cs="Times New Roman"/>
+          <w:b/>
+          <w:bCs/>
+          <w:i/>
+          <w:iCs/>
+          <w:sz w:val="24"/>
+          <w:szCs w:val="24"/>
+        </w:rPr>
+        <w:t>Kategorien</w:t>
+      </w:r>
+      <w:r>
+        <w:rPr>
+          <w:rFonts w:ascii="Times New Roman" w:eastAsiaTheme="majorEastAsia" w:hAnsi="Times New Roman" w:cs="Times New Roman"/>
+          <w:b/>
+          <w:bCs/>
+          <w:i/>
+          <w:iCs/>
+          <w:sz w:val="24"/>
+          <w:szCs w:val="24"/>
+        </w:rPr>
+        <w:t>:</w:t>
+      </w:r>
+      <w:r>
+        <w:rPr>
+          <w:rFonts w:ascii="Times New Roman" w:eastAsiaTheme="majorEastAsia" w:hAnsi="Times New Roman" w:cs="Times New Roman"/>
+          <w:sz w:val="24"/>
+          <w:szCs w:val="24"/>
+        </w:rPr>
+        <w:t xml:space="preserve"> </w:t>
+      </w:r>
+      <w:r>
+        <w:rPr>
+          <w:rFonts w:ascii="Times New Roman" w:eastAsiaTheme="majorEastAsia" w:hAnsi="Times New Roman" w:cs="Times New Roman"/>
+          <w:sz w:val="24"/>
+          <w:szCs w:val="24"/>
+        </w:rPr>
+        <w:t>A</w:t>
+      </w:r>
+      <w:r>
+        <w:rPr>
+          <w:rFonts w:ascii="Times New Roman" w:eastAsiaTheme="majorEastAsia" w:hAnsi="Times New Roman" w:cs="Times New Roman"/>
+          <w:sz w:val="24"/>
+          <w:szCs w:val="24"/>
+        </w:rPr>
+        <w:t xml:space="preserve">lle im Markt verfügbaren Produkte </w:t>
+      </w:r>
+      <w:r>
+        <w:rPr>
+          <w:rFonts w:ascii="Times New Roman" w:eastAsiaTheme="majorEastAsia" w:hAnsi="Times New Roman" w:cs="Times New Roman"/>
+          <w:sz w:val="24"/>
+          <w:szCs w:val="24"/>
+        </w:rPr>
+        <w:t xml:space="preserve">können über die </w:t>
+      </w:r>
+      <w:r>
+        <w:rPr>
+          <w:rFonts w:ascii="Times New Roman" w:eastAsiaTheme="majorEastAsia" w:hAnsi="Times New Roman" w:cs="Times New Roman"/>
+          <w:sz w:val="24"/>
+          <w:szCs w:val="24"/>
+        </w:rPr>
+        <w:t>Kategorien</w:t>
+      </w:r>
+      <w:r>
+        <w:rPr>
+          <w:rFonts w:ascii="Times New Roman" w:eastAsiaTheme="majorEastAsia" w:hAnsi="Times New Roman" w:cs="Times New Roman"/>
+          <w:sz w:val="24"/>
+          <w:szCs w:val="24"/>
+        </w:rPr>
+        <w:t xml:space="preserve"> auf der Startseite oder im Drop-Down-Menü im Header erreicht werden.</w:t>
       </w:r>
     </w:p>
     <w:p>
@@ -5398,19 +6038,85 @@
           <w:numId w:val="31"/>
         </w:numPr>
         <w:spacing w:line="276" w:lineRule="auto"/>
-        <w:rPr>
-          <w:rFonts w:ascii="Times New Roman" w:eastAsiaTheme="majorEastAsia" w:hAnsi="Times New Roman" w:cs="Times New Roman"/>
-          <w:sz w:val="24"/>
-          <w:szCs w:val="24"/>
-        </w:rPr>
-      </w:pPr>
-      <w:r>
-        <w:rPr>
-          <w:rFonts w:ascii="Times New Roman" w:eastAsiaTheme="majorEastAsia" w:hAnsi="Times New Roman" w:cs="Times New Roman"/>
-          <w:sz w:val="24"/>
-          <w:szCs w:val="24"/>
-        </w:rPr>
-        <w:t>Detailansicht für jedes Produkt mit Zusatzinformationen</w:t>
+        <w:ind w:left="709" w:hanging="425"/>
+        <w:rPr>
+          <w:rFonts w:ascii="Times New Roman" w:eastAsiaTheme="majorEastAsia" w:hAnsi="Times New Roman" w:cs="Times New Roman"/>
+          <w:sz w:val="24"/>
+          <w:szCs w:val="24"/>
+        </w:rPr>
+      </w:pPr>
+      <w:r>
+        <w:rPr>
+          <w:rFonts w:ascii="Times New Roman" w:eastAsiaTheme="majorEastAsia" w:hAnsi="Times New Roman" w:cs="Times New Roman"/>
+          <w:b/>
+          <w:bCs/>
+          <w:i/>
+          <w:iCs/>
+          <w:sz w:val="24"/>
+          <w:szCs w:val="24"/>
+        </w:rPr>
+        <w:t>Detailansicht</w:t>
+      </w:r>
+      <w:r>
+        <w:rPr>
+          <w:rFonts w:ascii="Times New Roman" w:eastAsiaTheme="majorEastAsia" w:hAnsi="Times New Roman" w:cs="Times New Roman"/>
+          <w:b/>
+          <w:bCs/>
+          <w:i/>
+          <w:iCs/>
+          <w:sz w:val="24"/>
+          <w:szCs w:val="24"/>
+        </w:rPr>
+        <w:t>:</w:t>
+      </w:r>
+      <w:r>
+        <w:rPr>
+          <w:rFonts w:ascii="Times New Roman" w:eastAsiaTheme="majorEastAsia" w:hAnsi="Times New Roman" w:cs="Times New Roman"/>
+          <w:sz w:val="24"/>
+          <w:szCs w:val="24"/>
+        </w:rPr>
+        <w:t xml:space="preserve"> </w:t>
+      </w:r>
+      <w:r>
+        <w:rPr>
+          <w:rFonts w:ascii="Times New Roman" w:eastAsiaTheme="majorEastAsia" w:hAnsi="Times New Roman" w:cs="Times New Roman"/>
+          <w:sz w:val="24"/>
+          <w:szCs w:val="24"/>
+        </w:rPr>
+        <w:t xml:space="preserve">Durch Klicken auf das Produkt, gelangt man jeweils auf eine </w:t>
+      </w:r>
+      <w:r>
+        <w:rPr>
+          <w:rFonts w:ascii="Times New Roman" w:eastAsiaTheme="majorEastAsia" w:hAnsi="Times New Roman" w:cs="Times New Roman"/>
+          <w:sz w:val="24"/>
+          <w:szCs w:val="24"/>
+        </w:rPr>
+        <w:t xml:space="preserve">Detailansicht mit </w:t>
+      </w:r>
+      <w:r>
+        <w:rPr>
+          <w:rFonts w:ascii="Times New Roman" w:eastAsiaTheme="majorEastAsia" w:hAnsi="Times New Roman" w:cs="Times New Roman"/>
+          <w:sz w:val="24"/>
+          <w:szCs w:val="24"/>
+        </w:rPr>
+        <w:t>Zusatzinformationen</w:t>
+      </w:r>
+      <w:r>
+        <w:rPr>
+          <w:rFonts w:ascii="Times New Roman" w:eastAsiaTheme="majorEastAsia" w:hAnsi="Times New Roman" w:cs="Times New Roman"/>
+          <w:sz w:val="24"/>
+          <w:szCs w:val="24"/>
+        </w:rPr>
+        <w:t xml:space="preserve"> zum Produkt. </w:t>
+      </w:r>
+      <w:r>
+        <w:rPr>
+          <w:rFonts w:ascii="Times New Roman" w:eastAsiaTheme="majorEastAsia" w:hAnsi="Times New Roman" w:cs="Times New Roman"/>
+          <w:sz w:val="24"/>
+          <w:szCs w:val="24"/>
+        </w:rPr>
+        <w:br/>
+        <w:t>Diese beinhalten Anbaugebiet, Attribute, Geschmack, Geschmacksrichtung und die zugeordnete Kategorie.</w:t>
       </w:r>
     </w:p>
     <w:p>
@@ -5421,19 +6127,88 @@
           <w:numId w:val="31"/>
         </w:numPr>
         <w:spacing w:line="276" w:lineRule="auto"/>
-        <w:rPr>
-          <w:rFonts w:ascii="Times New Roman" w:eastAsiaTheme="majorEastAsia" w:hAnsi="Times New Roman" w:cs="Times New Roman"/>
-          <w:sz w:val="24"/>
-          <w:szCs w:val="24"/>
-        </w:rPr>
-      </w:pPr>
-      <w:r>
-        <w:rPr>
-          <w:rFonts w:ascii="Times New Roman" w:eastAsiaTheme="majorEastAsia" w:hAnsi="Times New Roman" w:cs="Times New Roman"/>
-          <w:sz w:val="24"/>
-          <w:szCs w:val="24"/>
-        </w:rPr>
-        <w:t>Produkte in gewünschter Menge dem Warenkorb hinzufügen</w:t>
+        <w:ind w:left="709" w:hanging="425"/>
+        <w:rPr>
+          <w:rFonts w:ascii="Times New Roman" w:eastAsiaTheme="majorEastAsia" w:hAnsi="Times New Roman" w:cs="Times New Roman"/>
+          <w:sz w:val="24"/>
+          <w:szCs w:val="24"/>
+        </w:rPr>
+      </w:pPr>
+      <w:r>
+        <w:rPr>
+          <w:rFonts w:ascii="Times New Roman" w:eastAsiaTheme="majorEastAsia" w:hAnsi="Times New Roman" w:cs="Times New Roman"/>
+          <w:b/>
+          <w:bCs/>
+          <w:i/>
+          <w:iCs/>
+          <w:sz w:val="24"/>
+          <w:szCs w:val="24"/>
+        </w:rPr>
+        <w:t>Warenkorb:</w:t>
+      </w:r>
+      <w:r>
+        <w:rPr>
+          <w:rFonts w:ascii="Times New Roman" w:eastAsiaTheme="majorEastAsia" w:hAnsi="Times New Roman" w:cs="Times New Roman"/>
+          <w:sz w:val="24"/>
+          <w:szCs w:val="24"/>
+        </w:rPr>
+        <w:t xml:space="preserve"> Die </w:t>
+      </w:r>
+      <w:r>
+        <w:rPr>
+          <w:rFonts w:ascii="Times New Roman" w:eastAsiaTheme="majorEastAsia" w:hAnsi="Times New Roman" w:cs="Times New Roman"/>
+          <w:sz w:val="24"/>
+          <w:szCs w:val="24"/>
+        </w:rPr>
+        <w:t xml:space="preserve">Produkte </w:t>
+      </w:r>
+      <w:r>
+        <w:rPr>
+          <w:rFonts w:ascii="Times New Roman" w:eastAsiaTheme="majorEastAsia" w:hAnsi="Times New Roman" w:cs="Times New Roman"/>
+          <w:sz w:val="24"/>
+          <w:szCs w:val="24"/>
+        </w:rPr>
+        <w:t xml:space="preserve">können </w:t>
+      </w:r>
+      <w:r>
+        <w:rPr>
+          <w:rFonts w:ascii="Times New Roman" w:eastAsiaTheme="majorEastAsia" w:hAnsi="Times New Roman" w:cs="Times New Roman"/>
+          <w:sz w:val="24"/>
+          <w:szCs w:val="24"/>
+        </w:rPr>
+        <w:t>in gewünschter Menge</w:t>
+      </w:r>
+      <w:r>
+        <w:rPr>
+          <w:rFonts w:ascii="Times New Roman" w:eastAsiaTheme="majorEastAsia" w:hAnsi="Times New Roman" w:cs="Times New Roman"/>
+          <w:sz w:val="24"/>
+          <w:szCs w:val="24"/>
+        </w:rPr>
+        <w:t xml:space="preserve"> (bis zur maximalen Bestellmenge)</w:t>
+      </w:r>
+      <w:r>
+        <w:rPr>
+          <w:rFonts w:ascii="Times New Roman" w:eastAsiaTheme="majorEastAsia" w:hAnsi="Times New Roman" w:cs="Times New Roman"/>
+          <w:sz w:val="24"/>
+          <w:szCs w:val="24"/>
+        </w:rPr>
+        <w:t xml:space="preserve"> dem Warenkorb hinzufügen</w:t>
+      </w:r>
+      <w:r>
+        <w:rPr>
+          <w:rFonts w:ascii="Times New Roman" w:eastAsiaTheme="majorEastAsia" w:hAnsi="Times New Roman" w:cs="Times New Roman"/>
+          <w:sz w:val="24"/>
+          <w:szCs w:val="24"/>
+        </w:rPr>
+        <w:t xml:space="preserve"> </w:t>
+      </w:r>
+      <w:r>
+        <w:rPr>
+          <w:rFonts w:ascii="Times New Roman" w:eastAsiaTheme="majorEastAsia" w:hAnsi="Times New Roman" w:cs="Times New Roman"/>
+          <w:sz w:val="24"/>
+          <w:szCs w:val="24"/>
+        </w:rPr>
+        <w:t xml:space="preserve">werden. </w:t>
       </w:r>
     </w:p>
     <w:p>
@@ -5444,19 +6219,36 @@
           <w:numId w:val="31"/>
         </w:numPr>
         <w:spacing w:line="276" w:lineRule="auto"/>
-        <w:rPr>
-          <w:rFonts w:ascii="Times New Roman" w:eastAsiaTheme="majorEastAsia" w:hAnsi="Times New Roman" w:cs="Times New Roman"/>
-          <w:sz w:val="24"/>
-          <w:szCs w:val="24"/>
-        </w:rPr>
-      </w:pPr>
-      <w:r>
-        <w:rPr>
-          <w:rFonts w:ascii="Times New Roman" w:eastAsiaTheme="majorEastAsia" w:hAnsi="Times New Roman" w:cs="Times New Roman"/>
-          <w:sz w:val="24"/>
-          <w:szCs w:val="24"/>
-        </w:rPr>
-        <w:t>Warenkorb verwalten durch nachträgliche Änderung der Menge oder Entfernung der Produkte</w:t>
+        <w:ind w:left="709" w:hanging="425"/>
+        <w:rPr>
+          <w:rFonts w:ascii="Times New Roman" w:eastAsiaTheme="majorEastAsia" w:hAnsi="Times New Roman" w:cs="Times New Roman"/>
+          <w:sz w:val="24"/>
+          <w:szCs w:val="24"/>
+        </w:rPr>
+      </w:pPr>
+      <w:r>
+        <w:rPr>
+          <w:rFonts w:ascii="Times New Roman" w:eastAsiaTheme="majorEastAsia" w:hAnsi="Times New Roman" w:cs="Times New Roman"/>
+          <w:sz w:val="24"/>
+          <w:szCs w:val="24"/>
+        </w:rPr>
+        <w:t>Der Warenkorb kann über das Taschen-Icon</w:t>
+      </w:r>
+      <w:r>
+        <w:rPr>
+          <w:rFonts w:ascii="Times New Roman" w:eastAsiaTheme="majorEastAsia" w:hAnsi="Times New Roman" w:cs="Times New Roman"/>
+          <w:sz w:val="24"/>
+          <w:szCs w:val="24"/>
+        </w:rPr>
+        <w:t xml:space="preserve"> durch nachträgliche Änderung der Menge oder Entfernung der Produkte</w:t>
+      </w:r>
+      <w:r>
+        <w:rPr>
+          <w:rFonts w:ascii="Times New Roman" w:eastAsiaTheme="majorEastAsia" w:hAnsi="Times New Roman" w:cs="Times New Roman"/>
+          <w:sz w:val="24"/>
+          <w:szCs w:val="24"/>
+        </w:rPr>
+        <w:t xml:space="preserve"> verwaltet werden.</w:t>
       </w:r>
     </w:p>
     <w:p>
@@ -5467,18 +6259,20 @@
           <w:numId w:val="31"/>
         </w:numPr>
         <w:spacing w:line="276" w:lineRule="auto"/>
-        <w:rPr>
-          <w:rFonts w:ascii="Times New Roman" w:eastAsiaTheme="majorEastAsia" w:hAnsi="Times New Roman" w:cs="Times New Roman"/>
-          <w:sz w:val="24"/>
-          <w:szCs w:val="24"/>
-        </w:rPr>
-      </w:pPr>
-      <w:r>
-        <w:rPr>
-          <w:rFonts w:ascii="Times New Roman" w:eastAsiaTheme="majorEastAsia" w:hAnsi="Times New Roman" w:cs="Times New Roman"/>
-          <w:sz w:val="24"/>
-          <w:szCs w:val="24"/>
-        </w:rPr>
+        <w:ind w:left="709" w:hanging="425"/>
+        <w:rPr>
+          <w:rFonts w:ascii="Times New Roman" w:eastAsiaTheme="majorEastAsia" w:hAnsi="Times New Roman" w:cs="Times New Roman"/>
+          <w:sz w:val="24"/>
+          <w:szCs w:val="24"/>
+        </w:rPr>
+      </w:pPr>
+      <w:r>
+        <w:rPr>
+          <w:rFonts w:ascii="Times New Roman" w:eastAsiaTheme="majorEastAsia" w:hAnsi="Times New Roman" w:cs="Times New Roman"/>
+          <w:sz w:val="24"/>
+          <w:szCs w:val="24"/>
+        </w:rPr>
+        <w:lastRenderedPageBreak/>
         <w:t>navigiert der Kunde vom Warenkorb aus zurück zu den Produkten, bleibt sein gespeicherter Warenkorb erhalten</w:t>
       </w:r>
     </w:p>
@@ -5490,19 +6284,40 @@
           <w:numId w:val="31"/>
         </w:numPr>
         <w:spacing w:line="276" w:lineRule="auto"/>
-        <w:rPr>
-          <w:rFonts w:ascii="Times New Roman" w:eastAsiaTheme="majorEastAsia" w:hAnsi="Times New Roman" w:cs="Times New Roman"/>
-          <w:sz w:val="24"/>
-          <w:szCs w:val="24"/>
-        </w:rPr>
-      </w:pPr>
-      <w:r>
-        <w:rPr>
-          <w:rFonts w:ascii="Times New Roman" w:eastAsiaTheme="majorEastAsia" w:hAnsi="Times New Roman" w:cs="Times New Roman"/>
-          <w:sz w:val="24"/>
-          <w:szCs w:val="24"/>
-        </w:rPr>
-        <w:t>Einleiten des Zahlungsvorgangs</w:t>
+        <w:ind w:left="709" w:hanging="425"/>
+        <w:rPr>
+          <w:rFonts w:ascii="Times New Roman" w:eastAsiaTheme="majorEastAsia" w:hAnsi="Times New Roman" w:cs="Times New Roman"/>
+          <w:sz w:val="24"/>
+          <w:szCs w:val="24"/>
+        </w:rPr>
+      </w:pPr>
+      <w:r>
+        <w:rPr>
+          <w:rFonts w:ascii="Times New Roman" w:eastAsiaTheme="majorEastAsia" w:hAnsi="Times New Roman" w:cs="Times New Roman"/>
+          <w:b/>
+          <w:bCs/>
+          <w:i/>
+          <w:iCs/>
+          <w:sz w:val="24"/>
+          <w:szCs w:val="24"/>
+        </w:rPr>
+        <w:t>Zahlungsvorgang</w:t>
+      </w:r>
+      <w:r>
+        <w:rPr>
+          <w:rFonts w:ascii="Times New Roman" w:eastAsiaTheme="majorEastAsia" w:hAnsi="Times New Roman" w:cs="Times New Roman"/>
+          <w:sz w:val="24"/>
+          <w:szCs w:val="24"/>
+        </w:rPr>
+        <w:t>: Da</w:t>
+      </w:r>
+      <w:r>
+        <w:rPr>
+          <w:rFonts w:ascii="Times New Roman" w:eastAsiaTheme="majorEastAsia" w:hAnsi="Times New Roman" w:cs="Times New Roman"/>
+          <w:sz w:val="24"/>
+          <w:szCs w:val="24"/>
+        </w:rPr>
+        <w:t>s</w:t>
       </w:r>
       <w:r>
         <w:rPr>
@@ -5514,18 +6329,50 @@
       </w:r>
       <w:r>
         <w:rPr>
-          <w:rFonts w:ascii="Times New Roman" w:hAnsi="Times New Roman" w:cs="Times New Roman"/>
-          <w:sz w:val="24"/>
-          <w:szCs w:val="24"/>
-        </w:rPr>
-        <w:t>nur mit angemeldeten Benutzerkonto möglich</w:t>
+          <w:rFonts w:ascii="Times New Roman" w:eastAsiaTheme="majorEastAsia" w:hAnsi="Times New Roman" w:cs="Times New Roman"/>
+          <w:sz w:val="24"/>
+          <w:szCs w:val="24"/>
+        </w:rPr>
+        <w:t xml:space="preserve">Einleiten des Zahlungsvorgangs ist </w:t>
+      </w:r>
+      <w:r>
+        <w:rPr>
+          <w:rFonts w:ascii="Times New Roman" w:hAnsi="Times New Roman" w:cs="Times New Roman"/>
+          <w:sz w:val="24"/>
+          <w:szCs w:val="24"/>
+        </w:rPr>
+        <w:t xml:space="preserve">nur mit </w:t>
+      </w:r>
+      <w:r>
+        <w:rPr>
+          <w:rFonts w:ascii="Times New Roman" w:hAnsi="Times New Roman" w:cs="Times New Roman"/>
+          <w:sz w:val="24"/>
+          <w:szCs w:val="24"/>
+        </w:rPr>
+        <w:t xml:space="preserve">einem </w:t>
+      </w:r>
+      <w:r>
+        <w:rPr>
+          <w:rFonts w:ascii="Times New Roman" w:hAnsi="Times New Roman" w:cs="Times New Roman"/>
+          <w:sz w:val="24"/>
+          <w:szCs w:val="24"/>
+        </w:rPr>
+        <w:t>angemeldeten Benutzerkonto möglich</w:t>
+      </w:r>
+      <w:r>
+        <w:rPr>
+          <w:rFonts w:ascii="Times New Roman" w:hAnsi="Times New Roman" w:cs="Times New Roman"/>
+          <w:sz w:val="24"/>
+          <w:szCs w:val="24"/>
+        </w:rPr>
+        <w:t>.</w:t>
       </w:r>
     </w:p>
     <w:p>
       <w:pPr>
         <w:pStyle w:val="Listenabsatz"/>
         <w:numPr>
-          <w:ilvl w:val="1"/>
+          <w:ilvl w:val="0"/>
           <w:numId w:val="31"/>
         </w:numPr>
         <w:spacing w:line="276" w:lineRule="auto"/>
@@ -5541,36 +6388,127 @@
           <w:sz w:val="24"/>
           <w:szCs w:val="24"/>
         </w:rPr>
-        <w:t>Um Zahlung durchzuführen ist die Eingabe aller Lieferdaten notwendig (Land, PLZ, Ort, Straße, Hausnummer, E-Mail-Adresse</w:t>
-      </w:r>
-      <w:r>
-        <w:rPr>
-          <w:rFonts w:ascii="Times New Roman" w:hAnsi="Times New Roman" w:cs="Times New Roman"/>
-          <w:sz w:val="24"/>
-          <w:szCs w:val="24"/>
-        </w:rPr>
-        <w:t>, Vorname, Nachname)</w:t>
-      </w:r>
-      <w:r>
-        <w:rPr>
-          <w:rFonts w:ascii="Times New Roman" w:eastAsiaTheme="majorEastAsia" w:hAnsi="Times New Roman" w:cs="Times New Roman"/>
+        <w:t xml:space="preserve">Um </w:t>
+      </w:r>
+      <w:r>
+        <w:rPr>
+          <w:rFonts w:ascii="Times New Roman" w:hAnsi="Times New Roman" w:cs="Times New Roman"/>
+          <w:sz w:val="24"/>
+          <w:szCs w:val="24"/>
+        </w:rPr>
+        <w:t xml:space="preserve">die </w:t>
+      </w:r>
+      <w:r>
+        <w:rPr>
+          <w:rFonts w:ascii="Times New Roman" w:hAnsi="Times New Roman" w:cs="Times New Roman"/>
+          <w:sz w:val="24"/>
+          <w:szCs w:val="24"/>
+        </w:rPr>
+        <w:t>Zahlung durchzuführen ist die Eingabe aller Lieferdaten notwendig</w:t>
+      </w:r>
+      <w:r>
+        <w:rPr>
+          <w:rFonts w:ascii="Times New Roman" w:hAnsi="Times New Roman" w:cs="Times New Roman"/>
+          <w:sz w:val="24"/>
+          <w:szCs w:val="24"/>
+        </w:rPr>
+        <w:t>.</w:t>
+      </w:r>
+      <w:r>
+        <w:rPr>
+          <w:rFonts w:ascii="Times New Roman" w:hAnsi="Times New Roman" w:cs="Times New Roman"/>
           <w:sz w:val="24"/>
           <w:szCs w:val="24"/>
         </w:rPr>
         <w:t xml:space="preserve"> </w:t>
       </w:r>
+      <w:r>
+        <w:rPr>
+          <w:rFonts w:ascii="Times New Roman" w:hAnsi="Times New Roman" w:cs="Times New Roman"/>
+          <w:sz w:val="24"/>
+          <w:szCs w:val="24"/>
+        </w:rPr>
+        <w:t xml:space="preserve">Der Name und die E-Mail-Adresse wird automatisiert aus dem Benutzerkonto übernommen. Zusätzlich sind </w:t>
+      </w:r>
+      <w:r>
+        <w:rPr>
+          <w:rFonts w:ascii="Times New Roman" w:hAnsi="Times New Roman" w:cs="Times New Roman"/>
+          <w:sz w:val="24"/>
+          <w:szCs w:val="24"/>
+        </w:rPr>
+        <w:t>Land, PLZ, Ort, Straße</w:t>
+      </w:r>
+      <w:r>
+        <w:rPr>
+          <w:rFonts w:ascii="Times New Roman" w:hAnsi="Times New Roman" w:cs="Times New Roman"/>
+          <w:sz w:val="24"/>
+          <w:szCs w:val="24"/>
+        </w:rPr>
+        <w:t xml:space="preserve"> und</w:t>
+      </w:r>
+      <w:r>
+        <w:rPr>
+          <w:rFonts w:ascii="Times New Roman" w:hAnsi="Times New Roman" w:cs="Times New Roman"/>
+          <w:sz w:val="24"/>
+          <w:szCs w:val="24"/>
+        </w:rPr>
+        <w:t xml:space="preserve"> Hausnummer</w:t>
+      </w:r>
+      <w:r>
+        <w:rPr>
+          <w:rFonts w:ascii="Times New Roman" w:hAnsi="Times New Roman" w:cs="Times New Roman"/>
+          <w:sz w:val="24"/>
+          <w:szCs w:val="24"/>
+        </w:rPr>
+        <w:t xml:space="preserve"> anzugeben</w:t>
+      </w:r>
     </w:p>
     <w:p>
       <w:pPr>
         <w:pStyle w:val="Listenabsatz"/>
-        <w:spacing w:line="276" w:lineRule="auto"/>
-        <w:ind w:left="1440"/>
-        <w:rPr>
-          <w:rFonts w:ascii="Times New Roman" w:eastAsiaTheme="majorEastAsia" w:hAnsi="Times New Roman" w:cs="Times New Roman"/>
-          <w:sz w:val="24"/>
-          <w:szCs w:val="24"/>
-        </w:rPr>
-      </w:pPr>
+        <w:numPr>
+          <w:ilvl w:val="0"/>
+          <w:numId w:val="31"/>
+        </w:numPr>
+        <w:spacing w:line="276" w:lineRule="auto"/>
+        <w:rPr>
+          <w:rFonts w:ascii="Times New Roman" w:eastAsiaTheme="majorEastAsia" w:hAnsi="Times New Roman" w:cs="Times New Roman"/>
+          <w:sz w:val="24"/>
+          <w:szCs w:val="24"/>
+        </w:rPr>
+      </w:pPr>
+      <w:r>
+        <w:rPr>
+          <w:rFonts w:ascii="Times New Roman" w:hAnsi="Times New Roman" w:cs="Times New Roman"/>
+          <w:sz w:val="24"/>
+          <w:szCs w:val="24"/>
+        </w:rPr>
+        <w:t xml:space="preserve">Für die Zahlung ist nur Kartenzahlung </w:t>
+      </w:r>
+      <w:r>
+        <w:rPr>
+          <w:rFonts w:ascii="Times New Roman" w:hAnsi="Times New Roman" w:cs="Times New Roman"/>
+          <w:sz w:val="24"/>
+          <w:szCs w:val="24"/>
+        </w:rPr>
+        <w:t xml:space="preserve">über den Namen des Benutzers </w:t>
+      </w:r>
+      <w:r>
+        <w:rPr>
+          <w:rFonts w:ascii="Times New Roman" w:hAnsi="Times New Roman" w:cs="Times New Roman"/>
+          <w:sz w:val="24"/>
+          <w:szCs w:val="24"/>
+        </w:rPr>
+        <w:t xml:space="preserve">gestattet. Dafür </w:t>
+      </w:r>
+      <w:r>
+        <w:rPr>
+          <w:rFonts w:ascii="Times New Roman" w:hAnsi="Times New Roman" w:cs="Times New Roman"/>
+          <w:sz w:val="24"/>
+          <w:szCs w:val="24"/>
+        </w:rPr>
+        <w:t>sind die Kartennummer und die Prüfnummer anzugeben. Bei korrekter Anzahl der Ziffern wird der Kunde über die erfolgreiche Bestellung informiert.</w:t>
+      </w:r>
     </w:p>
     <w:p>
       <w:pPr>
@@ -5611,6 +6549,7 @@
           <w:numId w:val="31"/>
         </w:numPr>
         <w:spacing w:line="276" w:lineRule="auto"/>
+        <w:ind w:left="709" w:hanging="283"/>
         <w:contextualSpacing/>
         <w:rPr>
           <w:rFonts w:ascii="Times New Roman" w:eastAsiaTheme="majorEastAsia" w:hAnsi="Times New Roman" w:cs="Times New Roman"/>
@@ -5621,10 +6560,30 @@
       <w:r>
         <w:rPr>
           <w:rFonts w:ascii="Times New Roman" w:eastAsiaTheme="majorEastAsia" w:hAnsi="Times New Roman" w:cs="Times New Roman"/>
-          <w:sz w:val="24"/>
-          <w:szCs w:val="24"/>
-        </w:rPr>
-        <w:t>über das „+“Symbol kann der</w:t>
+          <w:b/>
+          <w:bCs/>
+          <w:i/>
+          <w:iCs/>
+          <w:sz w:val="24"/>
+          <w:szCs w:val="24"/>
+        </w:rPr>
+        <w:t>Administratorenrechte:</w:t>
+      </w:r>
+      <w:r>
+        <w:rPr>
+          <w:rFonts w:ascii="Times New Roman" w:eastAsiaTheme="majorEastAsia" w:hAnsi="Times New Roman" w:cs="Times New Roman"/>
+          <w:sz w:val="24"/>
+          <w:szCs w:val="24"/>
+        </w:rPr>
+        <w:t xml:space="preserve"> Ü</w:t>
+      </w:r>
+      <w:r>
+        <w:rPr>
+          <w:rFonts w:ascii="Times New Roman" w:eastAsiaTheme="majorEastAsia" w:hAnsi="Times New Roman" w:cs="Times New Roman"/>
+          <w:sz w:val="24"/>
+          <w:szCs w:val="24"/>
+        </w:rPr>
+        <w:t>ber das „+“Symbol kann der</w:t>
       </w:r>
       <w:r>
         <w:rPr>
@@ -5666,6 +6625,7 @@
           <w:numId w:val="31"/>
         </w:numPr>
         <w:spacing w:line="276" w:lineRule="auto"/>
+        <w:ind w:left="709" w:hanging="283"/>
         <w:contextualSpacing/>
         <w:rPr>
           <w:rFonts w:ascii="Times New Roman" w:eastAsiaTheme="majorEastAsia" w:hAnsi="Times New Roman" w:cs="Times New Roman"/>
@@ -5676,6 +6636,26 @@
       <w:r>
         <w:rPr>
           <w:rFonts w:ascii="Times New Roman" w:eastAsiaTheme="majorEastAsia" w:hAnsi="Times New Roman" w:cs="Times New Roman"/>
+          <w:b/>
+          <w:bCs/>
+          <w:i/>
+          <w:iCs/>
+          <w:sz w:val="24"/>
+          <w:szCs w:val="24"/>
+        </w:rPr>
+        <w:t>Produkt bearbeiten:</w:t>
+      </w:r>
+      <w:r>
+        <w:rPr>
+          <w:rFonts w:ascii="Times New Roman" w:eastAsiaTheme="majorEastAsia" w:hAnsi="Times New Roman" w:cs="Times New Roman"/>
+          <w:sz w:val="24"/>
+          <w:szCs w:val="24"/>
+        </w:rPr>
+        <w:t xml:space="preserve"> </w:t>
+      </w:r>
+      <w:r>
+        <w:rPr>
+          <w:rFonts w:ascii="Times New Roman" w:eastAsiaTheme="majorEastAsia" w:hAnsi="Times New Roman" w:cs="Times New Roman"/>
           <w:sz w:val="24"/>
           <w:szCs w:val="24"/>
         </w:rPr>
@@ -5759,7 +6739,6 @@
           <w:sz w:val="24"/>
           <w:szCs w:val="24"/>
         </w:rPr>
-        <w:lastRenderedPageBreak/>
         <w:t>Bezeichnung, Menge, Beschreibung, Preis, Bild</w:t>
       </w:r>
       <w:r>
@@ -5802,6 +6781,7 @@
           <w:numId w:val="31"/>
         </w:numPr>
         <w:spacing w:line="276" w:lineRule="auto"/>
+        <w:ind w:left="709" w:hanging="425"/>
         <w:contextualSpacing/>
         <w:rPr>
           <w:rFonts w:ascii="Times New Roman" w:eastAsiaTheme="majorEastAsia" w:hAnsi="Times New Roman" w:cs="Times New Roman"/>
@@ -5812,6 +6792,26 @@
       <w:r>
         <w:rPr>
           <w:rFonts w:ascii="Times New Roman" w:eastAsiaTheme="majorEastAsia" w:hAnsi="Times New Roman" w:cs="Times New Roman"/>
+          <w:b/>
+          <w:bCs/>
+          <w:i/>
+          <w:iCs/>
+          <w:sz w:val="24"/>
+          <w:szCs w:val="24"/>
+        </w:rPr>
+        <w:t>Produkte löschen:</w:t>
+      </w:r>
+      <w:r>
+        <w:rPr>
+          <w:rFonts w:ascii="Times New Roman" w:eastAsiaTheme="majorEastAsia" w:hAnsi="Times New Roman" w:cs="Times New Roman"/>
+          <w:sz w:val="24"/>
+          <w:szCs w:val="24"/>
+        </w:rPr>
+        <w:t xml:space="preserve"> </w:t>
+      </w:r>
+      <w:r>
+        <w:rPr>
+          <w:rFonts w:ascii="Times New Roman" w:eastAsiaTheme="majorEastAsia" w:hAnsi="Times New Roman" w:cs="Times New Roman"/>
           <w:sz w:val="24"/>
           <w:szCs w:val="24"/>
         </w:rPr>
@@ -5839,7 +6839,23 @@
           <w:sz w:val="24"/>
           <w:szCs w:val="24"/>
         </w:rPr>
+        <w:t xml:space="preserve">über die Bearbeitungsansicht </w:t>
+      </w:r>
+      <w:r>
+        <w:rPr>
+          <w:rFonts w:ascii="Times New Roman" w:eastAsiaTheme="majorEastAsia" w:hAnsi="Times New Roman" w:cs="Times New Roman"/>
+          <w:sz w:val="24"/>
+          <w:szCs w:val="24"/>
+        </w:rPr>
         <w:t>aus dem Shop genommen werden</w:t>
+      </w:r>
+      <w:r>
+        <w:rPr>
+          <w:rFonts w:ascii="Times New Roman" w:eastAsiaTheme="majorEastAsia" w:hAnsi="Times New Roman" w:cs="Times New Roman"/>
+          <w:sz w:val="24"/>
+          <w:szCs w:val="24"/>
+        </w:rPr>
+        <w:t>.</w:t>
       </w:r>
     </w:p>
     <w:p>
@@ -5849,11 +6865,32 @@
           <w:numId w:val="31"/>
         </w:numPr>
         <w:spacing w:line="276" w:lineRule="auto"/>
+        <w:ind w:left="709" w:hanging="425"/>
         <w:contextualSpacing/>
       </w:pPr>
       <w:r>
         <w:rPr>
           <w:rFonts w:ascii="Times New Roman" w:eastAsiaTheme="majorEastAsia" w:hAnsi="Times New Roman" w:cs="Times New Roman"/>
+          <w:b/>
+          <w:bCs/>
+          <w:i/>
+          <w:iCs/>
+          <w:sz w:val="24"/>
+          <w:szCs w:val="24"/>
+        </w:rPr>
+        <w:t>Warenbestand:</w:t>
+      </w:r>
+      <w:r>
+        <w:rPr>
+          <w:rFonts w:ascii="Times New Roman" w:eastAsiaTheme="majorEastAsia" w:hAnsi="Times New Roman" w:cs="Times New Roman"/>
+          <w:sz w:val="24"/>
+          <w:szCs w:val="24"/>
+        </w:rPr>
+        <w:t xml:space="preserve"> </w:t>
+      </w:r>
+      <w:r>
+        <w:rPr>
+          <w:rFonts w:ascii="Times New Roman" w:eastAsiaTheme="majorEastAsia" w:hAnsi="Times New Roman" w:cs="Times New Roman"/>
           <w:sz w:val="24"/>
           <w:szCs w:val="24"/>
         </w:rPr>
@@ -5866,14 +6903,6 @@
           <w:szCs w:val="24"/>
         </w:rPr>
         <w:t xml:space="preserve">Warenbestand </w:t>
-      </w:r>
-      <w:r>
-        <w:rPr>
-          <w:rFonts w:ascii="Times New Roman" w:eastAsiaTheme="majorEastAsia" w:hAnsi="Times New Roman" w:cs="Times New Roman"/>
-          <w:sz w:val="24"/>
-          <w:szCs w:val="24"/>
-        </w:rPr>
-        <w:t xml:space="preserve">(abzüglich im Warenkorb befindlicher Mengen) </w:t>
       </w:r>
       <w:r>
         <w:rPr>
@@ -5907,6 +6936,7 @@
           <w:numId w:val="31"/>
         </w:numPr>
         <w:spacing w:line="276" w:lineRule="auto"/>
+        <w:ind w:left="709" w:hanging="425"/>
         <w:contextualSpacing/>
       </w:pPr>
       <w:r>
@@ -5933,6 +6963,7 @@
           <w:numId w:val="31"/>
         </w:numPr>
         <w:spacing w:line="276" w:lineRule="auto"/>
+        <w:ind w:left="709" w:hanging="425"/>
         <w:contextualSpacing/>
       </w:pPr>
       <w:r>
@@ -5950,6 +6981,33 @@
           <w:szCs w:val="24"/>
         </w:rPr>
         <w:t>und als solche gekennzeichnet</w:t>
+      </w:r>
+    </w:p>
+    <w:p>
+      <w:pPr>
+        <w:numPr>
+          <w:ilvl w:val="1"/>
+          <w:numId w:val="31"/>
+        </w:numPr>
+        <w:spacing w:line="276" w:lineRule="auto"/>
+        <w:ind w:left="709" w:hanging="425"/>
+        <w:contextualSpacing/>
+      </w:pPr>
+      <w:r>
+        <w:rPr>
+          <w:rFonts w:ascii="Times New Roman" w:eastAsiaTheme="majorEastAsia" w:hAnsi="Times New Roman" w:cs="Times New Roman"/>
+          <w:sz w:val="24"/>
+          <w:szCs w:val="24"/>
+        </w:rPr>
+        <w:t xml:space="preserve">Verändert sich die maximale Bestellmenge von bereits im Warenkorb befindlichen Produkten, </w:t>
+      </w:r>
+      <w:r>
+        <w:rPr>
+          <w:rFonts w:ascii="Times New Roman" w:eastAsiaTheme="majorEastAsia" w:hAnsi="Times New Roman" w:cs="Times New Roman"/>
+          <w:sz w:val="24"/>
+          <w:szCs w:val="24"/>
+        </w:rPr>
+        <w:t>bekommt der Kunde im Warenkorb-Bereich eine entsprechende Information.</w:t>
       </w:r>
     </w:p>
     <w:p>
@@ -6091,6 +7149,36 @@
     </w:p>
     <w:p>
       <w:pPr>
+        <w:spacing w:line="276" w:lineRule="auto"/>
+        <w:rPr>
+          <w:rFonts w:ascii="Times New Roman" w:hAnsi="Times New Roman" w:cs="Times New Roman"/>
+          <w:sz w:val="24"/>
+          <w:szCs w:val="24"/>
+        </w:rPr>
+      </w:pPr>
+    </w:p>
+    <w:p>
+      <w:pPr>
+        <w:spacing w:line="276" w:lineRule="auto"/>
+        <w:rPr>
+          <w:rFonts w:ascii="Times New Roman" w:hAnsi="Times New Roman" w:cs="Times New Roman"/>
+          <w:sz w:val="24"/>
+          <w:szCs w:val="24"/>
+        </w:rPr>
+      </w:pPr>
+    </w:p>
+    <w:p>
+      <w:pPr>
+        <w:spacing w:line="276" w:lineRule="auto"/>
+        <w:rPr>
+          <w:rFonts w:ascii="Times New Roman" w:hAnsi="Times New Roman" w:cs="Times New Roman"/>
+          <w:sz w:val="24"/>
+          <w:szCs w:val="24"/>
+        </w:rPr>
+      </w:pPr>
+    </w:p>
+    <w:p>
+      <w:pPr>
         <w:pStyle w:val="berschrift1"/>
         <w:spacing w:line="276" w:lineRule="auto"/>
         <w:rPr>
@@ -6109,6 +7197,7 @@
           <w:bCs/>
           <w:color w:val="auto"/>
         </w:rPr>
+        <w:lastRenderedPageBreak/>
         <w:t>Produktdaten</w:t>
       </w:r>
       <w:bookmarkEnd w:id="26"/>
@@ -6191,6 +7280,7 @@
           <w:szCs w:val="24"/>
         </w:rPr>
       </w:pPr>
+      <w:proofErr w:type="spellStart"/>
       <w:r>
         <w:rPr>
           <w:rFonts w:ascii="Times New Roman" w:hAnsi="Times New Roman" w:cs="Times New Roman"/>
@@ -6199,6 +7289,7 @@
         </w:rPr>
         <w:t>ArtikelID</w:t>
       </w:r>
+      <w:proofErr w:type="spellEnd"/>
     </w:p>
     <w:p>
       <w:pPr>
@@ -6407,7 +7498,7 @@
           <w:sz w:val="24"/>
           <w:szCs w:val="24"/>
         </w:rPr>
-        <w:t>Benutzername</w:t>
+        <w:t>Vorname</w:t>
       </w:r>
     </w:p>
     <w:p>
@@ -6430,15 +7521,7 @@
           <w:sz w:val="24"/>
           <w:szCs w:val="24"/>
         </w:rPr>
-        <w:t>Kunden</w:t>
-      </w:r>
-      <w:r>
-        <w:rPr>
-          <w:rFonts w:ascii="Times New Roman" w:hAnsi="Times New Roman" w:cs="Times New Roman"/>
-          <w:sz w:val="24"/>
-          <w:szCs w:val="24"/>
-        </w:rPr>
-        <w:t>nummer</w:t>
+        <w:t>Nachname</w:t>
       </w:r>
     </w:p>
     <w:p>
@@ -6461,7 +7544,15 @@
           <w:sz w:val="24"/>
           <w:szCs w:val="24"/>
         </w:rPr>
-        <w:t xml:space="preserve">Passwort </w:t>
+        <w:t>Kunden</w:t>
+      </w:r>
+      <w:r>
+        <w:rPr>
+          <w:rFonts w:ascii="Times New Roman" w:hAnsi="Times New Roman" w:cs="Times New Roman"/>
+          <w:sz w:val="24"/>
+          <w:szCs w:val="24"/>
+        </w:rPr>
+        <w:t>nummer</w:t>
       </w:r>
     </w:p>
     <w:p>
@@ -6484,6 +7575,75 @@
           <w:sz w:val="24"/>
           <w:szCs w:val="24"/>
         </w:rPr>
+        <w:t xml:space="preserve">Passwort </w:t>
+      </w:r>
+    </w:p>
+    <w:p>
+      <w:pPr>
+        <w:pStyle w:val="Listenabsatz"/>
+        <w:numPr>
+          <w:ilvl w:val="1"/>
+          <w:numId w:val="39"/>
+        </w:numPr>
+        <w:spacing w:line="276" w:lineRule="auto"/>
+        <w:rPr>
+          <w:rFonts w:ascii="Times New Roman" w:hAnsi="Times New Roman" w:cs="Times New Roman"/>
+          <w:sz w:val="24"/>
+          <w:szCs w:val="24"/>
+        </w:rPr>
+      </w:pPr>
+      <w:r>
+        <w:rPr>
+          <w:rFonts w:ascii="Times New Roman" w:hAnsi="Times New Roman" w:cs="Times New Roman"/>
+          <w:sz w:val="24"/>
+          <w:szCs w:val="24"/>
+        </w:rPr>
+        <w:t>Geburtsdatum</w:t>
+      </w:r>
+    </w:p>
+    <w:p>
+      <w:pPr>
+        <w:pStyle w:val="Listenabsatz"/>
+        <w:numPr>
+          <w:ilvl w:val="1"/>
+          <w:numId w:val="39"/>
+        </w:numPr>
+        <w:spacing w:line="276" w:lineRule="auto"/>
+        <w:rPr>
+          <w:rFonts w:ascii="Times New Roman" w:hAnsi="Times New Roman" w:cs="Times New Roman"/>
+          <w:sz w:val="24"/>
+          <w:szCs w:val="24"/>
+        </w:rPr>
+      </w:pPr>
+      <w:r>
+        <w:rPr>
+          <w:rFonts w:ascii="Times New Roman" w:hAnsi="Times New Roman" w:cs="Times New Roman"/>
+          <w:sz w:val="24"/>
+          <w:szCs w:val="24"/>
+        </w:rPr>
+        <w:t>E-Mail-Adresse</w:t>
+      </w:r>
+    </w:p>
+    <w:p>
+      <w:pPr>
+        <w:pStyle w:val="Listenabsatz"/>
+        <w:numPr>
+          <w:ilvl w:val="1"/>
+          <w:numId w:val="39"/>
+        </w:numPr>
+        <w:spacing w:line="276" w:lineRule="auto"/>
+        <w:rPr>
+          <w:rFonts w:ascii="Times New Roman" w:hAnsi="Times New Roman" w:cs="Times New Roman"/>
+          <w:sz w:val="24"/>
+          <w:szCs w:val="24"/>
+        </w:rPr>
+      </w:pPr>
+      <w:r>
+        <w:rPr>
+          <w:rFonts w:ascii="Times New Roman" w:hAnsi="Times New Roman" w:cs="Times New Roman"/>
+          <w:sz w:val="24"/>
+          <w:szCs w:val="24"/>
+        </w:rPr>
         <w:t>Lieferdaten</w:t>
       </w:r>
     </w:p>
@@ -6507,7 +7667,7 @@
           <w:sz w:val="24"/>
           <w:szCs w:val="24"/>
         </w:rPr>
-        <w:t>Vorname</w:t>
+        <w:t>Land</w:t>
       </w:r>
     </w:p>
     <w:p>
@@ -6530,7 +7690,7 @@
           <w:sz w:val="24"/>
           <w:szCs w:val="24"/>
         </w:rPr>
-        <w:t>Nachname</w:t>
+        <w:t>Postleitzahl</w:t>
       </w:r>
     </w:p>
     <w:p>
@@ -6553,7 +7713,7 @@
           <w:sz w:val="24"/>
           <w:szCs w:val="24"/>
         </w:rPr>
-        <w:t>Land</w:t>
+        <w:t>Ort</w:t>
       </w:r>
     </w:p>
     <w:p>
@@ -6576,7 +7736,7 @@
           <w:sz w:val="24"/>
           <w:szCs w:val="24"/>
         </w:rPr>
-        <w:t>Postleitzahl</w:t>
+        <w:t>Straße</w:t>
       </w:r>
     </w:p>
     <w:p>
@@ -6599,7 +7759,7 @@
           <w:sz w:val="24"/>
           <w:szCs w:val="24"/>
         </w:rPr>
-        <w:t>Ort</w:t>
+        <w:t>Hausnummer</w:t>
       </w:r>
     </w:p>
     <w:p>
@@ -6622,7 +7782,33 @@
           <w:sz w:val="24"/>
           <w:szCs w:val="24"/>
         </w:rPr>
-        <w:t>Straße</w:t>
+        <w:t>seinen Warenkorb</w:t>
+      </w:r>
+      <w:r>
+        <w:rPr>
+          <w:rFonts w:ascii="Times New Roman" w:hAnsi="Times New Roman" w:cs="Times New Roman"/>
+          <w:sz w:val="24"/>
+          <w:szCs w:val="24"/>
+        </w:rPr>
+        <w:t xml:space="preserve"> (ID, Menge, </w:t>
+      </w:r>
+      <w:proofErr w:type="spellStart"/>
+      <w:r>
+        <w:rPr>
+          <w:rFonts w:ascii="Times New Roman" w:hAnsi="Times New Roman" w:cs="Times New Roman"/>
+          <w:sz w:val="24"/>
+          <w:szCs w:val="24"/>
+        </w:rPr>
+        <w:t>ArtikelID</w:t>
+      </w:r>
+      <w:proofErr w:type="spellEnd"/>
+      <w:r>
+        <w:rPr>
+          <w:rFonts w:ascii="Times New Roman" w:hAnsi="Times New Roman" w:cs="Times New Roman"/>
+          <w:sz w:val="24"/>
+          <w:szCs w:val="24"/>
+        </w:rPr>
+        <w:t>)</w:t>
       </w:r>
     </w:p>
     <w:p>
@@ -6645,7 +7831,7 @@
           <w:sz w:val="24"/>
           <w:szCs w:val="24"/>
         </w:rPr>
-        <w:t>Hausnummer</w:t>
+        <w:t>Kartennummer</w:t>
       </w:r>
     </w:p>
     <w:p>
@@ -6668,75 +7854,8 @@
           <w:sz w:val="24"/>
           <w:szCs w:val="24"/>
         </w:rPr>
-        <w:lastRenderedPageBreak/>
-        <w:t>E-Mail-Adresse</w:t>
-      </w:r>
-    </w:p>
-    <w:p>
-      <w:pPr>
-        <w:pStyle w:val="Listenabsatz"/>
-        <w:numPr>
-          <w:ilvl w:val="2"/>
-          <w:numId w:val="39"/>
-        </w:numPr>
-        <w:spacing w:line="276" w:lineRule="auto"/>
-        <w:rPr>
-          <w:rFonts w:ascii="Times New Roman" w:hAnsi="Times New Roman" w:cs="Times New Roman"/>
-          <w:sz w:val="24"/>
-          <w:szCs w:val="24"/>
-        </w:rPr>
-      </w:pPr>
-      <w:r>
-        <w:rPr>
-          <w:rFonts w:ascii="Times New Roman" w:hAnsi="Times New Roman" w:cs="Times New Roman"/>
-          <w:sz w:val="24"/>
-          <w:szCs w:val="24"/>
-        </w:rPr>
-        <w:t>Geburtsdatum</w:t>
-      </w:r>
-    </w:p>
-    <w:p>
-      <w:pPr>
-        <w:pStyle w:val="Listenabsatz"/>
-        <w:numPr>
-          <w:ilvl w:val="2"/>
-          <w:numId w:val="39"/>
-        </w:numPr>
-        <w:spacing w:line="276" w:lineRule="auto"/>
-        <w:rPr>
-          <w:rFonts w:ascii="Times New Roman" w:hAnsi="Times New Roman" w:cs="Times New Roman"/>
-          <w:sz w:val="24"/>
-          <w:szCs w:val="24"/>
-        </w:rPr>
-      </w:pPr>
-      <w:r>
-        <w:rPr>
-          <w:rFonts w:ascii="Times New Roman" w:hAnsi="Times New Roman" w:cs="Times New Roman"/>
-          <w:sz w:val="24"/>
-          <w:szCs w:val="24"/>
-        </w:rPr>
-        <w:t>seinen Warenkorb</w:t>
-      </w:r>
-      <w:r>
-        <w:rPr>
-          <w:rFonts w:ascii="Times New Roman" w:hAnsi="Times New Roman" w:cs="Times New Roman"/>
-          <w:sz w:val="24"/>
-          <w:szCs w:val="24"/>
-        </w:rPr>
-        <w:t xml:space="preserve"> (ID, Menge, ArtikelID)</w:t>
-      </w:r>
-    </w:p>
-    <w:p>
-      <w:pPr>
-        <w:pStyle w:val="Listenabsatz"/>
-        <w:spacing w:line="276" w:lineRule="auto"/>
-        <w:ind w:left="1800"/>
-        <w:rPr>
-          <w:rFonts w:ascii="Times New Roman" w:hAnsi="Times New Roman" w:cs="Times New Roman"/>
-          <w:sz w:val="24"/>
-          <w:szCs w:val="24"/>
-        </w:rPr>
-      </w:pPr>
+        <w:t>Prüfnummer</w:t>
+      </w:r>
     </w:p>
     <w:p>
       <w:pPr>
@@ -6799,7 +7918,7 @@
           <w:sz w:val="24"/>
           <w:szCs w:val="24"/>
         </w:rPr>
-        <w:t>Benutzername</w:t>
+        <w:t>Vorname</w:t>
       </w:r>
     </w:p>
     <w:p>
@@ -6822,7 +7941,7 @@
           <w:sz w:val="24"/>
           <w:szCs w:val="24"/>
         </w:rPr>
-        <w:t>VerkäuferID</w:t>
+        <w:t>Nachname</w:t>
       </w:r>
     </w:p>
     <w:p>
@@ -6845,8 +7964,98 @@
           <w:sz w:val="24"/>
           <w:szCs w:val="24"/>
         </w:rPr>
+        <w:t>E-Mail-Adresse</w:t>
+      </w:r>
+    </w:p>
+    <w:p>
+      <w:pPr>
+        <w:pStyle w:val="Listenabsatz"/>
+        <w:numPr>
+          <w:ilvl w:val="1"/>
+          <w:numId w:val="39"/>
+        </w:numPr>
+        <w:spacing w:line="276" w:lineRule="auto"/>
+        <w:rPr>
+          <w:rFonts w:ascii="Times New Roman" w:hAnsi="Times New Roman" w:cs="Times New Roman"/>
+          <w:sz w:val="24"/>
+          <w:szCs w:val="24"/>
+        </w:rPr>
+      </w:pPr>
+      <w:proofErr w:type="spellStart"/>
+      <w:r>
+        <w:rPr>
+          <w:rFonts w:ascii="Times New Roman" w:hAnsi="Times New Roman" w:cs="Times New Roman"/>
+          <w:sz w:val="24"/>
+          <w:szCs w:val="24"/>
+        </w:rPr>
+        <w:t>VerkäuferID</w:t>
+      </w:r>
+      <w:proofErr w:type="spellEnd"/>
+    </w:p>
+    <w:p>
+      <w:pPr>
+        <w:pStyle w:val="Listenabsatz"/>
+        <w:numPr>
+          <w:ilvl w:val="1"/>
+          <w:numId w:val="39"/>
+        </w:numPr>
+        <w:spacing w:line="276" w:lineRule="auto"/>
+        <w:rPr>
+          <w:rFonts w:ascii="Times New Roman" w:hAnsi="Times New Roman" w:cs="Times New Roman"/>
+          <w:sz w:val="24"/>
+          <w:szCs w:val="24"/>
+        </w:rPr>
+      </w:pPr>
+      <w:r>
+        <w:rPr>
+          <w:rFonts w:ascii="Times New Roman" w:hAnsi="Times New Roman" w:cs="Times New Roman"/>
+          <w:sz w:val="24"/>
+          <w:szCs w:val="24"/>
+        </w:rPr>
         <w:t xml:space="preserve">Passwort </w:t>
       </w:r>
+    </w:p>
+    <w:p>
+      <w:pPr>
+        <w:pStyle w:val="Listenabsatz"/>
+        <w:spacing w:line="276" w:lineRule="auto"/>
+        <w:ind w:left="1080"/>
+        <w:rPr>
+          <w:rFonts w:ascii="Times New Roman" w:hAnsi="Times New Roman" w:cs="Times New Roman"/>
+          <w:b/>
+          <w:bCs/>
+          <w:sz w:val="24"/>
+          <w:szCs w:val="24"/>
+        </w:rPr>
+      </w:pPr>
+    </w:p>
+    <w:p>
+      <w:pPr>
+        <w:pStyle w:val="Listenabsatz"/>
+        <w:spacing w:line="276" w:lineRule="auto"/>
+        <w:ind w:left="1080"/>
+        <w:rPr>
+          <w:rFonts w:ascii="Times New Roman" w:hAnsi="Times New Roman" w:cs="Times New Roman"/>
+          <w:b/>
+          <w:bCs/>
+          <w:sz w:val="24"/>
+          <w:szCs w:val="24"/>
+        </w:rPr>
+      </w:pPr>
+    </w:p>
+    <w:p>
+      <w:pPr>
+        <w:pStyle w:val="Listenabsatz"/>
+        <w:spacing w:line="276" w:lineRule="auto"/>
+        <w:ind w:left="1080"/>
+        <w:rPr>
+          <w:rFonts w:ascii="Times New Roman" w:hAnsi="Times New Roman" w:cs="Times New Roman"/>
+          <w:b/>
+          <w:bCs/>
+          <w:sz w:val="24"/>
+          <w:szCs w:val="24"/>
+        </w:rPr>
+      </w:pPr>
     </w:p>
     <w:p>
       <w:pPr>
@@ -6882,6 +8091,7 @@
           <w:bCs/>
           <w:color w:val="auto"/>
         </w:rPr>
+        <w:lastRenderedPageBreak/>
         <w:t>Laufzeitumgebung</w:t>
       </w:r>
       <w:bookmarkEnd w:id="28"/>
@@ -7140,6 +8350,7 @@
         </w:rPr>
         <w:t>(</w:t>
       </w:r>
+      <w:proofErr w:type="spellStart"/>
       <w:r>
         <w:rPr>
           <w:rFonts w:ascii="Times New Roman" w:hAnsi="Times New Roman" w:cs="Times New Roman"/>
@@ -7148,6 +8359,7 @@
         </w:rPr>
         <w:t>Laravel</w:t>
       </w:r>
+      <w:proofErr w:type="spellEnd"/>
       <w:r>
         <w:rPr>
           <w:rFonts w:ascii="Times New Roman" w:hAnsi="Times New Roman" w:cs="Times New Roman"/>
@@ -8481,44 +9693,44 @@
   <w:abstractNum w:abstractNumId="7" w15:restartNumberingAfterBreak="0">
     <w:nsid w:val="1AAE4ABB"/>
     <w:multiLevelType w:val="hybridMultilevel"/>
-    <w:tmpl w:val="A0742A00"/>
-    <w:lvl w:ilvl="0" w:tplc="0407000B">
-      <w:start w:val="1"/>
-      <w:numFmt w:val="bullet"/>
-      <w:lvlText w:val=""/>
+    <w:tmpl w:val="538C91EA"/>
+    <w:lvl w:ilvl="0" w:tplc="04070003">
+      <w:start w:val="1"/>
+      <w:numFmt w:val="bullet"/>
+      <w:lvlText w:val="o"/>
       <w:lvlJc w:val="left"/>
       <w:pPr>
         <w:ind w:left="720" w:hanging="360"/>
       </w:pPr>
       <w:rPr>
+        <w:rFonts w:ascii="Courier New" w:hAnsi="Courier New" w:cs="Courier New" w:hint="default"/>
+      </w:rPr>
+    </w:lvl>
+    <w:lvl w:ilvl="1" w:tplc="04070003">
+      <w:start w:val="1"/>
+      <w:numFmt w:val="bullet"/>
+      <w:lvlText w:val="o"/>
+      <w:lvlJc w:val="left"/>
+      <w:pPr>
+        <w:ind w:left="1440" w:hanging="360"/>
+      </w:pPr>
+      <w:rPr>
+        <w:rFonts w:ascii="Courier New" w:hAnsi="Courier New" w:cs="Courier New" w:hint="default"/>
+      </w:rPr>
+    </w:lvl>
+    <w:lvl w:ilvl="2" w:tplc="04070005">
+      <w:start w:val="1"/>
+      <w:numFmt w:val="bullet"/>
+      <w:lvlText w:val=""/>
+      <w:lvlJc w:val="left"/>
+      <w:pPr>
+        <w:ind w:left="2160" w:hanging="360"/>
+      </w:pPr>
+      <w:rPr>
         <w:rFonts w:ascii="Wingdings" w:hAnsi="Wingdings" w:hint="default"/>
       </w:rPr>
     </w:lvl>
-    <w:lvl w:ilvl="1" w:tplc="04070003">
-      <w:start w:val="1"/>
-      <w:numFmt w:val="bullet"/>
-      <w:lvlText w:val="o"/>
-      <w:lvlJc w:val="left"/>
-      <w:pPr>
-        <w:ind w:left="1440" w:hanging="360"/>
-      </w:pPr>
-      <w:rPr>
-        <w:rFonts w:ascii="Courier New" w:hAnsi="Courier New" w:cs="Courier New" w:hint="default"/>
-      </w:rPr>
-    </w:lvl>
-    <w:lvl w:ilvl="2" w:tplc="04070005">
-      <w:start w:val="1"/>
-      <w:numFmt w:val="bullet"/>
-      <w:lvlText w:val=""/>
-      <w:lvlJc w:val="left"/>
-      <w:pPr>
-        <w:ind w:left="2160" w:hanging="360"/>
-      </w:pPr>
-      <w:rPr>
-        <w:rFonts w:ascii="Wingdings" w:hAnsi="Wingdings" w:hint="default"/>
-      </w:rPr>
-    </w:lvl>
-    <w:lvl w:ilvl="3" w:tplc="04070001" w:tentative="1">
+    <w:lvl w:ilvl="3" w:tplc="04070001">
       <w:start w:val="1"/>
       <w:numFmt w:val="bullet"/>
       <w:lvlText w:val=""/>

</xml_diff>